<commit_message>
Ch 5 read through up to 5.4
</commit_message>
<xml_diff>
--- a/Chapter5.docx
+++ b/Chapter5.docx
@@ -128,8 +128,30 @@
         <w:rPr>
           <w:lang w:val="en-CA" w:eastAsia="en-CA"/>
         </w:rPr>
-        <w:t>Centre National d'Etudes Spatiales</w:t>
-      </w:r>
+        <w:t xml:space="preserve">Centre National </w:t>
+      </w:r>
+      <w:proofErr w:type="spellStart"/>
+      <w:r>
+        <w:rPr>
+          <w:lang w:val="en-CA" w:eastAsia="en-CA"/>
+        </w:rPr>
+        <w:t>d'Etudes</w:t>
+      </w:r>
+      <w:proofErr w:type="spellEnd"/>
+      <w:r>
+        <w:rPr>
+          <w:lang w:val="en-CA" w:eastAsia="en-CA"/>
+        </w:rPr>
+        <w:t xml:space="preserve"> </w:t>
+      </w:r>
+      <w:proofErr w:type="spellStart"/>
+      <w:r>
+        <w:rPr>
+          <w:lang w:val="en-CA" w:eastAsia="en-CA"/>
+        </w:rPr>
+        <w:t>Spatiales</w:t>
+      </w:r>
+      <w:proofErr w:type="spellEnd"/>
       <w:r>
         <w:t xml:space="preserve"> (CNES) CARMEN-2 gondola. </w:t>
       </w:r>
@@ -140,7 +162,11 @@
         <w:jc w:val="both"/>
       </w:pPr>
       <w:r>
-        <w:t xml:space="preserve">ALI was unpacked and set up on a test bench at the launch facility. A visual inspection occurred to verify that no obvious damage occurred to the instrument during transportation. Once completed, ALI was connected to its electronics and power boxes and was powered on. A ground station computer was used to connect to ALI and preform a system check, including verification of automated startup, establishment of telemetry connection, ensuring that the system powered on correctly with no errors and that the science operation program functioned. With this test it was verified that no functional problems occurred to the device during transportation, and all temperature and voltage sensors, GPS module, and CCD camera were reporting valid diagnostic values. </w:t>
+        <w:t xml:space="preserve">ALI was unpacked and set up on a test bench at the launch facility. A visual inspection occurred to verify that no obvious damage occurred to the instrument during transportation. Once completed, ALI was connected to its electronics and power boxes and was powered on. A ground station computer was used to connect to ALI and preform a system check, including verification of automated startup, establishment of telemetry connection, ensuring that the system powered on correctly with no errors and that the science operation program functioned. With this test it was verified that no functional problems occurred to the device during transportation, and all </w:t>
+      </w:r>
+      <w:r>
+        <w:lastRenderedPageBreak/>
+        <w:t xml:space="preserve">temperature and voltage sensors, GPS module, and CCD camera were reporting valid diagnostic values. </w:t>
       </w:r>
     </w:p>
     <w:p>
@@ -158,13 +184,28 @@
         <w:jc w:val="both"/>
       </w:pPr>
       <w:r>
-        <w:t xml:space="preserve">Following the successful test of ALI, the final preparations were needed prior to beginning integration with CARMEN-2 were performed. First, the CCD used by ALI had a sealed chamber that was in a vacuum state designed to be at atmospheric pressure and would be required to be unsealed before the flight. The unsealing is done in order to not develop a strong pressure gradient between the CCD chamber and the low pressure of a 35 km environment causing permanent catastrophic damage to the CCD detector. At the launch facility, ALI was taken to a semi-clean area to unseal the CCD chamber. A panel was removed on the side of the camera and the seal to be removed can be seen in </w:t>
+        <w:t xml:space="preserve">Following </w:t>
+      </w:r>
+      <w:r>
+        <w:t xml:space="preserve">the successful test of ALI, </w:t>
+      </w:r>
+      <w:r>
+        <w:t xml:space="preserve">final preparations were needed prior to beginning integration with CARMEN-2. First, the CCD used by ALI had a sealed chamber that was in a vacuum state designed to be at atmospheric pressure and would be required to be unsealed before the flight. The unsealing is done in order to not develop a strong pressure gradient between the CCD chamber and the low pressure of a 35 km environment </w:t>
+      </w:r>
+      <w:r>
+        <w:t>which could cause</w:t>
+      </w:r>
+      <w:r>
+        <w:t xml:space="preserve"> permanent catastrophic damage to the CCD detector. At the launch facility, ALI was taken to a semi-clean area to unseal the CCD chamber. A panel was removed on the side of the camera and the seal to be removed can be seen in </w:t>
       </w:r>
       <w:r>
         <w:fldChar w:fldCharType="begin"/>
       </w:r>
       <w:r>
-        <w:instrText xml:space="preserve"> REF _Ref434413730 \h  \* MERGEFORMAT </w:instrText>
+        <w:instrText xml:space="preserve"> REF _Ref443295095 \h </w:instrText>
+      </w:r>
+      <w:r>
+        <w:instrText xml:space="preserve"> \* MERGEFORMAT </w:instrText>
       </w:r>
       <w:r>
         <w:fldChar w:fldCharType="separate"/>
@@ -173,10 +214,24 @@
         <w:t>Figure 5-</w:t>
       </w:r>
       <w:r>
+        <w:rPr>
+          <w:noProof/>
+        </w:rPr>
+        <w:t>1</w:t>
+      </w:r>
+      <w:r>
         <w:fldChar w:fldCharType="end"/>
       </w:r>
       <w:r>
-        <w:t>. The orange o-ring was removed with associated sealing components and the vacuum seal was broken. The chamber panel was replaced and ALI was moved back to the integration hall and another set of test resolution targets were taken to verify the correct operation of ALI. All resolution targets were similar with the set before the chamber was unsealed except there was approximately a 5% drop in counts which may have been caused by unsealing the chamber or a change in the lighting conditions of the resolution target.</w:t>
+        <w:t xml:space="preserve">. The orange </w:t>
+      </w:r>
+      <w:proofErr w:type="spellStart"/>
+      <w:r>
+        <w:t>o-ring</w:t>
+      </w:r>
+      <w:proofErr w:type="spellEnd"/>
+      <w:r>
+        <w:t xml:space="preserve"> was removed with associated sealing components and the vacuum seal was broken. The chamber panel was replaced and ALI was moved back to the integration hall and another set of test resolution targets were taken to verify the correct operation of ALI. All resolution targets were similar with the set before the chamber was unsealed except there was approximately a 5% drop in counts which may have been caused by unsealing the chamber or a change in the lighting conditions of the resolution target.</w:t>
       </w:r>
     </w:p>
     <w:p>
@@ -189,8 +244,8 @@
       <w:r>
         <w:rPr>
           <w:noProof/>
-          <w:lang w:val="en-CA" w:eastAsia="en-CA"/>
-        </w:rPr>
+        </w:rPr>
+        <w:lastRenderedPageBreak/>
         <w:drawing>
           <wp:inline distT="0" distB="0" distL="0" distR="0" wp14:anchorId="7C156DA4" wp14:editId="5D1C3146">
             <wp:extent cx="2346024" cy="3792252"/>
@@ -248,6 +303,7 @@
       </w:pPr>
       <w:bookmarkStart w:id="10" w:name="_Ref434413730"/>
       <w:bookmarkStart w:id="11" w:name="_Toc442188827"/>
+      <w:bookmarkStart w:id="12" w:name="_Ref443295095"/>
       <w:r>
         <w:rPr>
           <w:b/>
@@ -286,6 +342,7 @@
         </w:rPr>
         <w:fldChar w:fldCharType="end"/>
       </w:r>
+      <w:bookmarkEnd w:id="12"/>
       <w:r>
         <w:rPr>
           <w:b/>
@@ -293,7 +350,15 @@
         <w:t>:</w:t>
       </w:r>
       <w:r>
-        <w:t xml:space="preserve"> Side of the QSI CCD with the panel that contains the vacuum seal opened. The orange o-ring seen in the cavity is removed from the chamber to open the vacuum seal to the camera's CCD chip.</w:t>
+        <w:t xml:space="preserve"> Side of the QSI CCD with the panel that contains the vacuum seal opened. The orange </w:t>
+      </w:r>
+      <w:proofErr w:type="spellStart"/>
+      <w:r>
+        <w:t>o-ring</w:t>
+      </w:r>
+      <w:proofErr w:type="spellEnd"/>
+      <w:r>
+        <w:t xml:space="preserve"> seen in the cavity is removed from the chamber to open the vacuum seal to the camera's CCD chip.</w:t>
       </w:r>
       <w:bookmarkEnd w:id="11"/>
     </w:p>
@@ -304,7 +369,13 @@
         <w:jc w:val="both"/>
       </w:pPr>
       <w:r>
-        <w:t>The next step before ALI could be integrated was to add thermal shielding in order to protect ALI from the thermal environment at approximately 35 km. The first thermal concern was the instrument temperature falling to a point were the electronics were too cold to function. The instrument would have to be in complete darkness during the assent which would result in little to no solar heating. Furthermore, ALI will pass through the tropopause where temperatures can be as cold as -70</w:t>
+        <w:t xml:space="preserve">The next step before ALI could be integrated was to add thermal shielding in order to protect ALI from the thermal environment at approximately 35 km. The first thermal concern was the instrument temperature falling to a point </w:t>
+      </w:r>
+      <w:r>
+        <w:t>where</w:t>
+      </w:r>
+      <w:r>
+        <w:t xml:space="preserve"> the electronics were too cold to function. The instrument would have to be in complete darkness during the assent which would result in little to no solar heating. Furthermore, ALI will pass through the tropopause where temperatures can be as cold as -70</w:t>
       </w:r>
       <w:r>
         <w:rPr>
@@ -313,7 +384,11 @@
         <w:t>o</w:t>
       </w:r>
       <w:r>
-        <w:t xml:space="preserve">C. Insulation, in the form of foam, was added around the exterior of the instrument to give ALI thermal isolation from the cold environment. The second concern was once CARMEN-2 was at float altitude, ALI would have to be able to survive the direct heating from the sun's radiation which could cause overheating. The impact of the sun's energy was reduced on ALI by adding a thermal reflector to the outside of the thermal insulation which would reflect a portion of the incoming solar radiation away from ALI. </w:t>
+        <w:t xml:space="preserve">C. Insulation, in the form of foam, was added around the exterior of the instrument to give ALI thermal isolation from the cold environment. The second concern was once CARMEN-2 was at float altitude, ALI would have to be able to survive the direct heating from the sun's radiation which could cause overheating. The impact of the sun's energy was reduced on ALI by </w:t>
+      </w:r>
+      <w:r>
+        <w:lastRenderedPageBreak/>
+        <w:t xml:space="preserve">adding a thermal reflector to the outside of the thermal insulation which would reflect a portion of the incoming solar radiation away from ALI. </w:t>
       </w:r>
     </w:p>
     <w:p>
@@ -349,7 +424,13 @@
         <w:t>’s</w:t>
       </w:r>
       <w:r>
-        <w:t xml:space="preserve"> systems. A problem was found in the communication module, named Siren, between ALI and the ground station computer. With assistance from the CARMEN-2 team, the correct Ethernet settings were determined and a correction to the ALI operation code was applied. </w:t>
+        <w:t xml:space="preserve"> systems. A problem was found in the communication module, named Siren, between ALI and the ground station computer. With assistance from the CARMEN-2 team, the correct Ethernet settings were determined and a </w:t>
+      </w:r>
+      <w:r>
+        <w:t>patch</w:t>
+      </w:r>
+      <w:r>
+        <w:t xml:space="preserve"> to the ALI operation code was applied. </w:t>
       </w:r>
     </w:p>
     <w:p>
@@ -358,14 +439,22 @@
         <w:jc w:val="both"/>
       </w:pPr>
       <w:r>
-        <w:t>During the integration phase, it should be noted that several instruments were also being verified with the CARMEN-2 systems for integration onto the gondola including four other Canadian instruments, such as the OSRIS development model (</w:t>
-      </w:r>
+        <w:t xml:space="preserve">During the integration phase, it should be noted that several instruments were also being verified with the CARMEN-2 systems </w:t>
+      </w:r>
+      <w:r>
+        <w:t xml:space="preserve">alongside ALI </w:t>
+      </w:r>
+      <w:r>
+        <w:t>for integration onto the gondola including four other Canadian instruments, such as the OSRIS development model (</w:t>
+      </w:r>
+      <w:proofErr w:type="spellStart"/>
       <w:r>
         <w:rPr>
           <w:i/>
         </w:rPr>
         <w:t>Kozun</w:t>
       </w:r>
+      <w:proofErr w:type="spellEnd"/>
       <w:r>
         <w:t xml:space="preserve">, 2015; </w:t>
       </w:r>
@@ -376,7 +465,15 @@
         <w:t>Taylor</w:t>
       </w:r>
       <w:r>
-        <w:t>, 2015) and SHOW which measures water vapour.</w:t>
+        <w:t xml:space="preserve">, 2015) and SHOW which measures water </w:t>
+      </w:r>
+      <w:proofErr w:type="spellStart"/>
+      <w:r>
+        <w:t>vapour</w:t>
+      </w:r>
+      <w:proofErr w:type="spellEnd"/>
+      <w:r>
+        <w:t>.</w:t>
       </w:r>
     </w:p>
     <w:p>
@@ -446,8 +543,8 @@
       <w:r>
         <w:rPr>
           <w:noProof/>
-          <w:lang w:val="en-CA" w:eastAsia="en-CA"/>
-        </w:rPr>
+        </w:rPr>
+        <w:lastRenderedPageBreak/>
         <w:drawing>
           <wp:inline distT="0" distB="0" distL="0" distR="0" wp14:anchorId="1D9B3EA5" wp14:editId="67BF0F37">
             <wp:extent cx="3360578" cy="3485515"/>
@@ -503,8 +600,8 @@
         <w:pStyle w:val="Caption"/>
         <w:jc w:val="center"/>
       </w:pPr>
-      <w:bookmarkStart w:id="12" w:name="_Ref434414795"/>
-      <w:bookmarkStart w:id="13" w:name="_Toc442188828"/>
+      <w:bookmarkStart w:id="13" w:name="_Ref434414795"/>
+      <w:bookmarkStart w:id="14" w:name="_Toc442188828"/>
       <w:r>
         <w:rPr>
           <w:b/>
@@ -542,7 +639,7 @@
         </w:rPr>
         <w:fldChar w:fldCharType="end"/>
       </w:r>
-      <w:bookmarkEnd w:id="12"/>
+      <w:bookmarkEnd w:id="13"/>
       <w:r>
         <w:rPr>
           <w:b/>
@@ -567,87 +664,100 @@
       <w:r>
         <w:t xml:space="preserve"> has its red tag cover over the optical entrance to protect the instrument from dust and other contaminates. Thermal insulation has been added to the instrument and during the flight sun side will be on the side of SHOW. Some of the reflective layer was blacked out to not cause additional stray light into SHOW optical path.</w:t>
       </w:r>
-      <w:bookmarkEnd w:id="13"/>
+      <w:bookmarkEnd w:id="14"/>
       <w:r>
         <w:t xml:space="preserve"> </w:t>
       </w:r>
+    </w:p>
+    <w:p/>
+    <w:p>
+      <w:pPr>
+        <w:pStyle w:val="Heading2"/>
+      </w:pPr>
+      <w:bookmarkStart w:id="15" w:name="_Toc442187687"/>
+      <w:r>
+        <w:t>5.1.2 Balloon Flight</w:t>
+      </w:r>
+      <w:bookmarkEnd w:id="15"/>
     </w:p>
     <w:p>
       <w:pPr>
         <w:pStyle w:val="BodyText"/>
-        <w:spacing w:line="240" w:lineRule="auto"/>
-      </w:pPr>
+        <w:jc w:val="both"/>
+      </w:pPr>
+      <w:r>
+        <w:t>The flight plan for the CARMEN-2 gondola was once float altitude was reached and the sun had risen ALI, OSIRIS, and SHOW would perform their operational missions for the first four hours of the campaign. The operational objectives for ALI included a dark imaging suite for calibration purposes and an aerosol imaging suite for aerosol measurements. A secondary goal was to test the sensitivity to aerosol of ALI with respect to SSA by recording images at various azimuth directions</w:t>
+      </w:r>
+      <w:r>
+        <w:t xml:space="preserve"> as well as attempt an O</w:t>
+      </w:r>
+      <w:r>
+        <w:rPr>
+          <w:vertAlign w:val="subscript"/>
+        </w:rPr>
+        <w:t>2</w:t>
+      </w:r>
+      <w:r>
+        <w:t xml:space="preserve"> and water </w:t>
+      </w:r>
+      <w:proofErr w:type="spellStart"/>
+      <w:r>
+        <w:t>vapour</w:t>
+      </w:r>
+      <w:proofErr w:type="spellEnd"/>
+      <w:r>
+        <w:t xml:space="preserve"> imaging suite</w:t>
+      </w:r>
+      <w:r>
+        <w:t>. After the end of the ALI mission, the instrument was to be powered off and other instruments on CARMEN-2 were to gather measurements.</w:t>
+      </w:r>
     </w:p>
     <w:p>
       <w:pPr>
         <w:pStyle w:val="BodyText"/>
         <w:jc w:val="both"/>
       </w:pPr>
+      <w:r>
+        <w:lastRenderedPageBreak/>
+        <w:t xml:space="preserve">The flight of CARMEN-2 was delayed past it launch window of September 8 to 14, 2014 due to poor weather conditions. </w:t>
+      </w:r>
+      <w:r>
+        <w:t xml:space="preserve">On September </w:t>
+      </w:r>
+      <w:r>
+        <w:t>19</w:t>
+      </w:r>
+      <w:r>
+        <w:t xml:space="preserve">, 2014 at 05:35 UTC (01:35 local time) ALI was launched as part of the Nimbus 7 mission from the CSA Timmins balloon launch facility. During the launch, the sky was clear with light winds allowing for a safe and uneventful launch. The ascent of </w:t>
+      </w:r>
+      <w:r>
+        <w:t>the gondola</w:t>
+      </w:r>
+      <w:r>
+        <w:t xml:space="preserve"> occurred in darkness and reached its flight altitude of 36.5</w:t>
+      </w:r>
+      <w:r>
+        <w:t xml:space="preserve"> </w:t>
+      </w:r>
+      <w:r>
+        <w:t>km at 8:17 UTC. First light was observed by ALI at 9:39 UTC and</w:t>
+      </w:r>
+      <w:r>
+        <w:t xml:space="preserve"> spectral images were recorded</w:t>
+      </w:r>
+      <w:r>
+        <w:t xml:space="preserve"> until 14:42 UTC.</w:t>
+      </w:r>
+      <w:r>
+        <w:t xml:space="preserve"> ALI was powered off at 17:15 UTC. </w:t>
+      </w:r>
     </w:p>
     <w:p>
       <w:pPr>
-        <w:pStyle w:val="Heading2"/>
-      </w:pPr>
-      <w:bookmarkStart w:id="14" w:name="_Toc442187687"/>
-      <w:r>
-        <w:t>5.1.2 Balloon Flight</w:t>
-      </w:r>
-      <w:bookmarkEnd w:id="14"/>
-    </w:p>
-    <w:p>
-      <w:pPr>
         <w:pStyle w:val="BodyText"/>
         <w:jc w:val="both"/>
       </w:pPr>
       <w:r>
-        <w:t>The flight plan for the CARMEN-2 gondola was once float altitude was reached and the sun had risen ALI, OSIRIS, and SHOW would perform their operational missions for the first four hours of the campaign. The operational objectives for ALI included a dark imaging suite for calibration purposes and an aerosol imaging suite for aerosol measurements. A secondary goal was to test the sensitivity to aerosol of ALI with respect to SSA by recording images at various azimuth directions. After the end of the ALI mission, the instrument was to be powered off and other instruments on CARMEN-2 were to gather measurements.</w:t>
-      </w:r>
-    </w:p>
-    <w:p>
-      <w:pPr>
-        <w:pStyle w:val="BodyText"/>
-        <w:jc w:val="both"/>
-      </w:pPr>
-      <w:r>
-        <w:t xml:space="preserve">The flight of CARMEN-2 was delayed past it launch window of September 8 to 14, 2014 due to poor weather conditions. </w:t>
-      </w:r>
-      <w:r>
-        <w:t xml:space="preserve">On September </w:t>
-      </w:r>
-      <w:r>
-        <w:t>19</w:t>
-      </w:r>
-      <w:r>
-        <w:t xml:space="preserve">, 2014 at 05:35 UTC (01:35 local time) ALI was launched as part of the Nimbus 7 mission from the CSA Timmins balloon launch facility. During the launch, the sky was clear with light winds allowing for a safe and uneventful launch. The ascent of </w:t>
-      </w:r>
-      <w:r>
-        <w:t>the gondola</w:t>
-      </w:r>
-      <w:r>
-        <w:t xml:space="preserve"> occurred in darkness and reached its flight altitude of 36.5</w:t>
-      </w:r>
-      <w:r>
-        <w:t xml:space="preserve"> </w:t>
-      </w:r>
-      <w:r>
-        <w:t>km at 8:17 UTC. First light was observed by ALI at 9:39 UTC and</w:t>
-      </w:r>
-      <w:r>
-        <w:t xml:space="preserve"> spectral images were recorded</w:t>
-      </w:r>
-      <w:r>
-        <w:t xml:space="preserve"> until 14:42 UTC.</w:t>
-      </w:r>
-      <w:r>
-        <w:t xml:space="preserve"> ALI was powered off at 17:15 UTC. </w:t>
-      </w:r>
-    </w:p>
-    <w:p>
-      <w:pPr>
-        <w:pStyle w:val="BodyText"/>
-        <w:jc w:val="both"/>
-      </w:pPr>
-      <w:r>
         <w:t xml:space="preserve">A visualization of the flight path with major landmarks noted can be found </w:t>
       </w:r>
       <w:r>
@@ -663,17 +773,16 @@
         <w:instrText xml:space="preserve"> REF _Ref434434702 \h </w:instrText>
       </w:r>
       <w:r>
+        <w:instrText xml:space="preserve"> \* MERGEFORMAT </w:instrText>
+      </w:r>
+      <w:r>
         <w:fldChar w:fldCharType="separate"/>
       </w:r>
       <w:r>
-        <w:rPr>
-          <w:b/>
-        </w:rPr>
         <w:t>Figure 5-</w:t>
       </w:r>
       <w:r>
         <w:rPr>
-          <w:b/>
           <w:noProof/>
         </w:rPr>
         <w:t>3</w:t>
@@ -766,13 +875,13 @@
       <w:r>
         <w:rPr>
           <w:noProof/>
-          <w:lang w:val="en-CA" w:eastAsia="en-CA"/>
-        </w:rPr>
+        </w:rPr>
+        <w:lastRenderedPageBreak/>
         <w:drawing>
-          <wp:inline distT="0" distB="0" distL="0" distR="0" wp14:anchorId="27B79191" wp14:editId="48582052">
-            <wp:extent cx="5943600" cy="2540635"/>
-            <wp:effectExtent l="0" t="0" r="0" b="0"/>
-            <wp:docPr id="48" name="Picture 48"/>
+          <wp:inline distT="0" distB="0" distL="0" distR="0">
+            <wp:extent cx="5935980" cy="2534285"/>
+            <wp:effectExtent l="0" t="0" r="7620" b="0"/>
+            <wp:docPr id="1" name="Picture 1" descr="C:\Users\bje035.USASK\AppData\Local\Microsoft\Windows\INetCache\Content.Word\5-1-AliGpsAndThermalData.png"/>
             <wp:cNvGraphicFramePr>
               <a:graphicFrameLocks xmlns:a="http://schemas.openxmlformats.org/drawingml/2006/main" noChangeAspect="1"/>
             </wp:cNvGraphicFramePr>
@@ -780,8 +889,10 @@
               <a:graphicData uri="http://schemas.openxmlformats.org/drawingml/2006/picture">
                 <pic:pic xmlns:pic="http://schemas.openxmlformats.org/drawingml/2006/picture">
                   <pic:nvPicPr>
-                    <pic:cNvPr id="4" name="5-1-AliGpsAndThermalData.png"/>
-                    <pic:cNvPicPr/>
+                    <pic:cNvPr id="0" name="Picture 5" descr="C:\Users\bje035.USASK\AppData\Local\Microsoft\Windows\INetCache\Content.Word\5-1-AliGpsAndThermalData.png"/>
+                    <pic:cNvPicPr>
+                      <a:picLocks noChangeAspect="1" noChangeArrowheads="1"/>
+                    </pic:cNvPicPr>
                   </pic:nvPicPr>
                   <pic:blipFill>
                     <a:blip r:embed="rId10">
@@ -791,18 +902,23 @@
                         </a:ext>
                       </a:extLst>
                     </a:blip>
+                    <a:srcRect/>
                     <a:stretch>
                       <a:fillRect/>
                     </a:stretch>
                   </pic:blipFill>
-                  <pic:spPr>
+                  <pic:spPr bwMode="auto">
                     <a:xfrm>
                       <a:off x="0" y="0"/>
-                      <a:ext cx="5943600" cy="2540635"/>
+                      <a:ext cx="5935980" cy="2534285"/>
                     </a:xfrm>
                     <a:prstGeom prst="rect">
                       <a:avLst/>
                     </a:prstGeom>
+                    <a:noFill/>
+                    <a:ln>
+                      <a:noFill/>
+                    </a:ln>
                   </pic:spPr>
                 </pic:pic>
               </a:graphicData>
@@ -816,8 +932,8 @@
         <w:pStyle w:val="Caption"/>
         <w:jc w:val="center"/>
       </w:pPr>
-      <w:bookmarkStart w:id="15" w:name="_Ref434434702"/>
-      <w:bookmarkStart w:id="16" w:name="_Toc442188829"/>
+      <w:bookmarkStart w:id="16" w:name="_Ref434434702"/>
+      <w:bookmarkStart w:id="17" w:name="_Toc442188829"/>
       <w:r>
         <w:rPr>
           <w:b/>
@@ -855,7 +971,7 @@
         </w:rPr>
         <w:fldChar w:fldCharType="end"/>
       </w:r>
-      <w:bookmarkEnd w:id="15"/>
+      <w:bookmarkEnd w:id="16"/>
       <w:r>
         <w:rPr>
           <w:b/>
@@ -872,13 +988,58 @@
         <w:t>a</w:t>
       </w:r>
       <w:r>
-        <w:t>) The GPS data from ALI during the Nimbus 7 mission generated via Google Earth. The colour of the line represents the absolute speed of the gondola during the</w:t>
+        <w:t xml:space="preserve">) The GPS data from ALI during the Nimbus 7 mission generated via Google Earth. The </w:t>
+      </w:r>
+      <w:proofErr w:type="spellStart"/>
+      <w:r>
+        <w:t>colour</w:t>
+      </w:r>
+      <w:proofErr w:type="spellEnd"/>
+      <w:r>
+        <w:t xml:space="preserve"> of the line represents the absolute speed of the gondola during the</w:t>
       </w:r>
       <w:r>
         <w:t xml:space="preserve"> </w:t>
       </w:r>
       <w:r>
-        <w:t>mission. Important landmarks are noted on the image. The end of mission represent</w:t>
+        <w:t>mission</w:t>
+      </w:r>
+      <w:r>
+        <w:t xml:space="preserve"> </w:t>
+      </w:r>
+      <w:r>
+        <w:t>and</w:t>
+      </w:r>
+      <w:r>
+        <w:t xml:space="preserve"> the blue, green, red </w:t>
+      </w:r>
+      <w:proofErr w:type="spellStart"/>
+      <w:r>
+        <w:t>colours</w:t>
+      </w:r>
+      <w:proofErr w:type="spellEnd"/>
+      <w:r>
+        <w:t xml:space="preserve"> represent speeds</w:t>
+      </w:r>
+      <w:r>
+        <w:t xml:space="preserve"> of approximately</w:t>
+      </w:r>
+      <w:r>
+        <w:t xml:space="preserve"> 10, 70, and 140 </w:t>
+      </w:r>
+      <w:r>
+        <w:t>km/h</w:t>
+      </w:r>
+      <w:proofErr w:type="gramStart"/>
+      <w:r>
+        <w:t>.</w:t>
+      </w:r>
+      <w:r>
+        <w:t>.</w:t>
+      </w:r>
+      <w:proofErr w:type="gramEnd"/>
+      <w:r>
+        <w:t xml:space="preserve"> Important landmarks are noted on the image. The end of mission represent</w:t>
       </w:r>
       <w:r>
         <w:t>s</w:t>
@@ -925,7 +1086,7 @@
       <w:r>
         <w:t>s at the magenta vertical line.</w:t>
       </w:r>
-      <w:bookmarkEnd w:id="16"/>
+      <w:bookmarkEnd w:id="17"/>
     </w:p>
     <w:p/>
     <w:p>
@@ -946,7 +1107,15 @@
         <w:t xml:space="preserve">the </w:t>
       </w:r>
       <w:r>
-        <w:t>aerosol mode during sunlit conditions. During this mode</w:t>
+        <w:t xml:space="preserve">aerosol </w:t>
+      </w:r>
+      <w:proofErr w:type="gramStart"/>
+      <w:r>
+        <w:t>mode</w:t>
+      </w:r>
+      <w:proofErr w:type="gramEnd"/>
+      <w:r>
+        <w:t xml:space="preserve"> during sunlit conditions. During this mode</w:t>
       </w:r>
       <w:r>
         <w:t>,</w:t>
@@ -1042,7 +1211,11 @@
         <w:t xml:space="preserve">seconds to acquire with </w:t>
       </w:r>
       <w:r>
-        <w:t xml:space="preserve">initial exposure times shown in </w:t>
+        <w:t xml:space="preserve">initial </w:t>
+      </w:r>
+      <w:r>
+        <w:lastRenderedPageBreak/>
+        <w:t xml:space="preserve">exposure times shown in </w:t>
       </w:r>
       <w:r>
         <w:fldChar w:fldCharType="begin"/>
@@ -1287,8 +1460,13 @@
         <w:ind w:firstLine="0"/>
         <w:jc w:val="both"/>
       </w:pPr>
-      <w:r>
-        <w:t xml:space="preserve">where </w:t>
+      <w:proofErr w:type="gramStart"/>
+      <w:r>
+        <w:t>where</w:t>
+      </w:r>
+      <w:proofErr w:type="gramEnd"/>
+      <w:r>
+        <w:t xml:space="preserve"> </w:t>
       </w:r>
       <m:oMath>
         <m:sSub>
@@ -1356,15 +1534,6 @@
     <w:p>
       <w:pPr>
         <w:pStyle w:val="BodyText"/>
-        <w:jc w:val="both"/>
-      </w:pPr>
-      <w:r>
-        <w:t>The Nimbus 7 flight lasted for 16 hours 19 minutes with a successful landing at 21:54 UTC. During the flight, ALI successfully gathered 216 aerosol images. The gondola landed 70 km from Amos, Quebec or approximately 250 km from the launch facility. CARMEN-2 was recovered by the balloon recovery team and was returned to base on September 21, 2015. ALI was removed from the gondola, repacked and transported back to Saskatoon, Saskatchewan were the data could be verified and processed.</w:t>
-      </w:r>
-    </w:p>
-    <w:p>
-      <w:pPr>
-        <w:pStyle w:val="BodyText"/>
         <w:keepNext/>
         <w:ind w:firstLine="0"/>
         <w:jc w:val="center"/>
@@ -1372,10 +1541,9 @@
       <w:r>
         <w:rPr>
           <w:noProof/>
-          <w:lang w:val="en-CA" w:eastAsia="en-CA"/>
         </w:rPr>
         <w:drawing>
-          <wp:inline distT="0" distB="0" distL="0" distR="0" wp14:anchorId="77DCCFEA" wp14:editId="6D2133F3">
+          <wp:inline distT="0" distB="0" distL="0" distR="0" wp14:anchorId="330017B7" wp14:editId="259AA3DE">
             <wp:extent cx="5489043" cy="2730447"/>
             <wp:effectExtent l="0" t="0" r="0" b="0"/>
             <wp:docPr id="49" name="Picture 49"/>
@@ -1422,8 +1590,8 @@
         <w:pStyle w:val="Caption"/>
         <w:jc w:val="center"/>
       </w:pPr>
-      <w:bookmarkStart w:id="17" w:name="_Ref434494474"/>
-      <w:bookmarkStart w:id="18" w:name="_Toc442188830"/>
+      <w:bookmarkStart w:id="18" w:name="_Ref434494474"/>
+      <w:bookmarkStart w:id="19" w:name="_Toc442188830"/>
       <w:r>
         <w:rPr>
           <w:b/>
@@ -1461,7 +1629,7 @@
         </w:rPr>
         <w:fldChar w:fldCharType="end"/>
       </w:r>
-      <w:bookmarkEnd w:id="17"/>
+      <w:bookmarkEnd w:id="18"/>
       <w:r>
         <w:rPr>
           <w:b/>
@@ -1488,22 +1656,44 @@
       </w:r>
       <w:r>
         <w:t xml:space="preserve"> during the flight. The black curve is the percent change in between the pre-flight calibrated results and the during flight calibration.</w:t>
-      </w:r>
-      <w:bookmarkEnd w:id="18"/>
-    </w:p>
-    <w:p/>
-    <w:p>
-      <w:pPr>
-        <w:pStyle w:val="Heading1"/>
-      </w:pPr>
-      <w:bookmarkStart w:id="19" w:name="_Toc442187688"/>
-      <w:r>
-        <w:t>5.2 Limb Measurements</w:t>
       </w:r>
       <w:bookmarkEnd w:id="19"/>
     </w:p>
     <w:p>
       <w:pPr>
+        <w:pStyle w:val="BodyText"/>
+        <w:ind w:firstLine="0"/>
+        <w:jc w:val="both"/>
+      </w:pPr>
+    </w:p>
+    <w:p>
+      <w:pPr>
+        <w:pStyle w:val="BodyText"/>
+        <w:jc w:val="both"/>
+      </w:pPr>
+      <w:r>
+        <w:lastRenderedPageBreak/>
+        <w:t xml:space="preserve">The Nimbus 7 flight lasted for 16 hours 19 minutes with a successful landing at 21:54 UTC. During the flight, ALI successfully gathered 216 aerosol images. The gondola landed 70 km from Amos, Quebec or approximately 250 km from the launch facility. CARMEN-2 was recovered by the balloon recovery team and was returned to base on September 21, 2015. ALI was removed from the gondola, repacked and transported back to Saskatoon, Saskatchewan were the </w:t>
+      </w:r>
+      <w:r>
+        <w:t>measurements</w:t>
+      </w:r>
+      <w:r>
+        <w:t xml:space="preserve"> could be verified and processed.</w:t>
+      </w:r>
+    </w:p>
+    <w:p>
+      <w:pPr>
+        <w:pStyle w:val="Heading1"/>
+      </w:pPr>
+      <w:bookmarkStart w:id="20" w:name="_Toc442187688"/>
+      <w:r>
+        <w:t>5.2 Limb Measurements</w:t>
+      </w:r>
+      <w:bookmarkEnd w:id="20"/>
+    </w:p>
+    <w:p>
+      <w:pPr>
         <w:spacing w:line="480" w:lineRule="auto"/>
         <w:ind w:firstLine="720"/>
         <w:jc w:val="both"/>
@@ -1539,7 +1729,13 @@
         <w:t xml:space="preserve">aerosol mode </w:t>
       </w:r>
       <w:r>
-        <w:t xml:space="preserve">images were </w:t>
+        <w:t>image</w:t>
+      </w:r>
+      <w:r>
+        <w:t xml:space="preserve"> pair</w:t>
+      </w:r>
+      <w:r>
+        <w:t xml:space="preserve">s were </w:t>
       </w:r>
       <w:r>
         <w:t>obtained from the flight a</w:t>
@@ -1588,7 +1784,13 @@
         <w:t>o</w:t>
       </w:r>
       <w:r>
-        <w:t xml:space="preserve"> for ALI. This starting guess was not accurate enough since features in the radiance profiles did not retain the same altitude over the course of a few images. To determine a more precise zenith angle, the zenith angle was varied from 92</w:t>
+        <w:t xml:space="preserve"> for ALI. This starting guess </w:t>
+      </w:r>
+      <w:r>
+        <w:t xml:space="preserve">and </w:t>
+      </w:r>
+      <w:r>
+        <w:t>was not accurate enough since features in the radiance profiles did not retain the same altitude over the course of a few images. To determine a more precise zenith angle, the zenith angle was varied from 92</w:t>
       </w:r>
       <w:r>
         <w:rPr>
@@ -1616,7 +1818,11 @@
         <w:t>o</w:t>
       </w:r>
       <w:r>
-        <w:t xml:space="preserve"> intervals and the tangent altitude was calculated for each case. Then the radiance profiles for each zenith angle was compared to find zeniths where the features were aligned. The zenith angle with the optimal alignment was determined to be 92.6</w:t>
+        <w:t xml:space="preserve"> intervals and the tangent altitude was calculated for each case. Then the radiance profiles for each zenith angle was compared to find zeniths where the features were </w:t>
+      </w:r>
+      <w:r>
+        <w:lastRenderedPageBreak/>
+        <w:t>aligned. The zenith angle with the optimal alignment was determined to be 92.6</w:t>
       </w:r>
       <w:r>
         <w:rPr>
@@ -1673,7 +1879,10 @@
         <w:t xml:space="preserve">taken at 13:57 UTC with a </w:t>
       </w:r>
       <w:r>
-        <w:t>ZSA</w:t>
+        <w:t>SZ</w:t>
+      </w:r>
+      <w:r>
+        <w:t>A</w:t>
       </w:r>
       <w:r>
         <w:t xml:space="preserve"> and </w:t>
@@ -1703,7 +1912,31 @@
         <w:t xml:space="preserve"> respectively.</w:t>
       </w:r>
       <w:r>
-        <w:t xml:space="preserve"> The dark current and DC offset have been removed from image 208 using the Equation 3.42. Next, the stray light is removed by using the AOTF-off or calibration image and removing it from the AOTF-on or measurement image. The result of this procedure can be seen in </w:t>
+        <w:t xml:space="preserve"> The dark current and DC offset have been removed from image 208 using the Equation 3.42. Next, the stray light is removed by using the </w:t>
+      </w:r>
+      <w:r>
+        <w:t>“</w:t>
+      </w:r>
+      <w:r>
+        <w:t>AOTF-off</w:t>
+      </w:r>
+      <w:r>
+        <w:t>”</w:t>
+      </w:r>
+      <w:r>
+        <w:t xml:space="preserve"> or calibration image and removing it from the </w:t>
+      </w:r>
+      <w:r>
+        <w:t>“</w:t>
+      </w:r>
+      <w:r>
+        <w:t>AOTF-on</w:t>
+      </w:r>
+      <w:r>
+        <w:t>”</w:t>
+      </w:r>
+      <w:r>
+        <w:t xml:space="preserve"> or measurement image. The result of this procedure can be seen in </w:t>
       </w:r>
       <w:r>
         <w:fldChar w:fldCharType="begin"/>
@@ -1748,8 +1981,16 @@
         <w:rPr>
           <w:lang w:val="en-CA"/>
         </w:rPr>
-        <w:t xml:space="preserve">The error, </w:t>
-      </w:r>
+        <w:t>The error</w:t>
+      </w:r>
+      <w:proofErr w:type="gramStart"/>
+      <w:r>
+        <w:rPr>
+          <w:lang w:val="en-CA"/>
+        </w:rPr>
+        <w:t xml:space="preserve">, </w:t>
+      </w:r>
+      <w:proofErr w:type="gramEnd"/>
       <m:oMath>
         <m:r>
           <w:rPr>
@@ -2093,11 +2334,19 @@
           <w:lang w:val="en-CA"/>
         </w:rPr>
       </w:pPr>
+      <w:proofErr w:type="gramStart"/>
       <w:r>
         <w:rPr>
           <w:lang w:val="en-CA"/>
         </w:rPr>
-        <w:t xml:space="preserve">where </w:t>
+        <w:t>where</w:t>
+      </w:r>
+      <w:proofErr w:type="gramEnd"/>
+      <w:r>
+        <w:rPr>
+          <w:lang w:val="en-CA"/>
+        </w:rPr>
+        <w:t xml:space="preserve"> </w:t>
       </w:r>
       <m:oMath>
         <m:sSub>
@@ -2134,7 +2383,19 @@
         <w:rPr>
           <w:lang w:val="en-CA"/>
         </w:rPr>
-        <w:t xml:space="preserve"> is the readout uncertainty from the CCD, which is 15 counts, </w:t>
+        <w:t xml:space="preserve"> is the readout uncertainty from the CCD, which is 15 </w:t>
+      </w:r>
+      <w:r>
+        <w:rPr>
+          <w:lang w:val="en-CA"/>
+        </w:rPr>
+        <w:t>counts at worst</w:t>
+      </w:r>
+      <w:r>
+        <w:rPr>
+          <w:lang w:val="en-CA"/>
+        </w:rPr>
+        <w:t xml:space="preserve">, </w:t>
       </w:r>
       <m:oMath>
         <m:sSub>
@@ -2295,8 +2556,8 @@
       <w:r>
         <w:rPr>
           <w:noProof/>
-          <w:lang w:val="en-CA" w:eastAsia="en-CA"/>
-        </w:rPr>
+        </w:rPr>
+        <w:lastRenderedPageBreak/>
         <w:drawing>
           <wp:inline distT="0" distB="0" distL="0" distR="0" wp14:anchorId="2DD2D981" wp14:editId="0CEEF6D1">
             <wp:extent cx="3319385" cy="5810250"/>
@@ -2345,8 +2606,8 @@
         <w:pStyle w:val="Caption"/>
         <w:jc w:val="center"/>
       </w:pPr>
-      <w:bookmarkStart w:id="20" w:name="_Ref434856870"/>
-      <w:bookmarkStart w:id="21" w:name="_Toc442188831"/>
+      <w:bookmarkStart w:id="21" w:name="_Ref434856870"/>
+      <w:bookmarkStart w:id="22" w:name="_Toc442188831"/>
       <w:r>
         <w:rPr>
           <w:b/>
@@ -2384,7 +2645,7 @@
         </w:rPr>
         <w:fldChar w:fldCharType="end"/>
       </w:r>
-      <w:bookmarkEnd w:id="20"/>
+      <w:bookmarkEnd w:id="21"/>
       <w:r>
         <w:rPr>
           <w:b/>
@@ -2394,7 +2655,7 @@
       <w:r>
         <w:t xml:space="preserve"> Stray light removal technique is performed using image 208 which is a 750 nm measurement. The top panel is the image after the DC offset has been removed from the measurement. The middle panel is the associated AOTF-off image and stray light features are seen in the upper right of the image as well as light being registered in the entire right side of the image. The final panel is the first panel minus the second panel and the abnormal gradient has been removed from the final image, leaving a cleaner radiance profile.</w:t>
       </w:r>
-      <w:bookmarkEnd w:id="21"/>
+      <w:bookmarkEnd w:id="22"/>
     </w:p>
     <w:p>
       <w:pPr>
@@ -2406,8 +2667,8 @@
       <w:r>
         <w:rPr>
           <w:noProof/>
-          <w:lang w:val="en-CA" w:eastAsia="en-CA"/>
-        </w:rPr>
+        </w:rPr>
+        <w:lastRenderedPageBreak/>
         <w:drawing>
           <wp:inline distT="0" distB="0" distL="0" distR="0" wp14:anchorId="467F784E" wp14:editId="23373403">
             <wp:extent cx="3618728" cy="4962525"/>
@@ -2456,8 +2717,8 @@
         <w:pStyle w:val="Caption"/>
         <w:jc w:val="center"/>
       </w:pPr>
-      <w:bookmarkStart w:id="22" w:name="_Ref434857421"/>
-      <w:bookmarkStart w:id="23" w:name="_Toc442188832"/>
+      <w:bookmarkStart w:id="23" w:name="_Ref434857421"/>
+      <w:bookmarkStart w:id="24" w:name="_Toc442188832"/>
       <w:r>
         <w:rPr>
           <w:b/>
@@ -2495,7 +2756,7 @@
         </w:rPr>
         <w:fldChar w:fldCharType="end"/>
       </w:r>
-      <w:bookmarkEnd w:id="22"/>
+      <w:bookmarkEnd w:id="23"/>
       <w:r>
         <w:rPr>
           <w:b/>
@@ -2562,186 +2823,199 @@
       <w:r>
         <w:t>nm image with the mean of the profile removed from the image leaving the residual signal that shows thin clouds in the troposphere.</w:t>
       </w:r>
-      <w:bookmarkEnd w:id="23"/>
+      <w:bookmarkEnd w:id="24"/>
+    </w:p>
+    <w:p/>
+    <w:p>
+      <w:pPr>
+        <w:pStyle w:val="BodyText"/>
+        <w:jc w:val="both"/>
+      </w:pPr>
+      <w:r>
+        <w:t xml:space="preserve">From image 208, the horizontal structure across the image is nicely revealed by </w:t>
+      </w:r>
+      <w:r>
+        <w:t>calculating the mean radiance profile</w:t>
+      </w:r>
+      <w:r>
+        <w:t xml:space="preserve"> across the image </w:t>
+      </w:r>
+      <w:r>
+        <w:t xml:space="preserve">and </w:t>
+      </w:r>
+      <w:r>
+        <w:t xml:space="preserve">then </w:t>
+      </w:r>
+      <w:r>
+        <w:t xml:space="preserve">removing it </w:t>
+      </w:r>
+      <w:r>
+        <w:t xml:space="preserve">from each profile.  This is shown in </w:t>
+      </w:r>
+      <w:r>
+        <w:fldChar w:fldCharType="begin"/>
+      </w:r>
+      <w:r>
+        <w:instrText xml:space="preserve"> REF _Ref434857421 \h  \* MERGEFORMAT </w:instrText>
+      </w:r>
+      <w:r>
+        <w:fldChar w:fldCharType="separate"/>
+      </w:r>
+      <w:r>
+        <w:t>Figure 5-6</w:t>
+      </w:r>
+      <w:r>
+        <w:fldChar w:fldCharType="end"/>
+      </w:r>
+      <w:r>
+        <w:t xml:space="preserve">b, where thin clouds (2 km vertical extent or less) are clearly seen near and below the tropopause level, with substantial variation in tangent altitude across the horizontal field of view.  </w:t>
+      </w:r>
+      <w:r>
+        <w:t xml:space="preserve">These clouds were </w:t>
+      </w:r>
+      <w:r>
+        <w:t xml:space="preserve">also </w:t>
+      </w:r>
+      <w:r>
+        <w:t>observed</w:t>
+      </w:r>
+      <w:r>
+        <w:t xml:space="preserve"> from other instruments on board the gondola </w:t>
+      </w:r>
+      <w:r>
+        <w:t>during the</w:t>
+      </w:r>
+      <w:r>
+        <w:t xml:space="preserve"> mission (B. </w:t>
+      </w:r>
+      <w:proofErr w:type="spellStart"/>
+      <w:r>
+        <w:t>Solheim</w:t>
+      </w:r>
+      <w:proofErr w:type="spellEnd"/>
+      <w:r>
+        <w:t xml:space="preserve">, private communication, 2014).  A brief check on the CALIPSO quick-look plots also </w:t>
+      </w:r>
+      <w:r>
+        <w:lastRenderedPageBreak/>
+        <w:t>shows clouds at a maximum height of approximately 13 km from measurements taken at 08:40 UTC at 47.24</w:t>
+      </w:r>
+      <w:r>
+        <w:rPr>
+          <w:vertAlign w:val="superscript"/>
+        </w:rPr>
+        <w:t>o</w:t>
+      </w:r>
+      <w:r>
+        <w:t>N, 95.25</w:t>
+      </w:r>
+      <w:r>
+        <w:rPr>
+          <w:vertAlign w:val="superscript"/>
+        </w:rPr>
+        <w:t>o</w:t>
+      </w:r>
+      <w:r>
+        <w:t xml:space="preserve">W, the nearest measurement point to the ALI location and time.  Although these images only have a 35 km extent in the horizontal direction, there is also some indication of horizontal variation in radiance significantly above the cloud level, possibly due to real atmospheric variability in the aerosol layer. </w:t>
+      </w:r>
+      <w:r>
+        <w:t xml:space="preserve">It should also be noted that some high altitude stray light </w:t>
+      </w:r>
+      <w:r>
+        <w:t>is also visible</w:t>
+      </w:r>
+      <w:r>
+        <w:t xml:space="preserve"> </w:t>
+      </w:r>
+      <w:r>
+        <w:t>in this mean residual image</w:t>
+      </w:r>
+      <w:r>
+        <w:t xml:space="preserve"> </w:t>
+      </w:r>
+      <w:r>
+        <w:t>that was not observed in the laboratory tests</w:t>
+      </w:r>
+      <w:r>
+        <w:t>.</w:t>
+      </w:r>
+      <w:r>
+        <w:t xml:space="preserve">  This may be due to contamination from scattering from a baffle vein or a nearby component of the gondola, although the true cause is unknown at this point.</w:t>
+      </w:r>
     </w:p>
     <w:p>
       <w:pPr>
         <w:pStyle w:val="BodyText"/>
-      </w:pPr>
-    </w:p>
-    <w:p>
-      <w:pPr>
-        <w:pStyle w:val="BodyText"/>
         <w:jc w:val="both"/>
       </w:pPr>
       <w:r>
-        <w:t xml:space="preserve">From image 208, the horizontal structure across the image is nicely revealed by </w:t>
-      </w:r>
-      <w:r>
-        <w:t>calculating the mean radiance profile</w:t>
-      </w:r>
-      <w:r>
-        <w:t xml:space="preserve"> across the image </w:t>
+        <w:t>For ease of further analysis, and t</w:t>
+      </w:r>
+      <w:r>
+        <w:t>o increase the precision of the measurements to a minimum of 0.</w:t>
+      </w:r>
+      <w:r>
+        <w:t>6 </w:t>
+      </w:r>
+      <w:r>
+        <w:t>MTF</w:t>
+      </w:r>
+      <w:r>
+        <w:t>,</w:t>
+      </w:r>
+      <w:r>
+        <w:t xml:space="preserve"> the images were averaged in</w:t>
+      </w:r>
+      <w:r>
+        <w:t>to</w:t>
+      </w:r>
+      <w:r>
+        <w:t xml:space="preserve"> cells of 25</w:t>
+      </w:r>
+      <w:r>
+        <w:t xml:space="preserve"> </w:t>
+      </w:r>
+      <w:r>
+        <w:t xml:space="preserve">pixels </w:t>
+      </w:r>
+      <w:r>
+        <w:t xml:space="preserve">horizontally </w:t>
       </w:r>
       <w:r>
         <w:t xml:space="preserve">and </w:t>
       </w:r>
       <w:r>
-        <w:t xml:space="preserve">then </w:t>
-      </w:r>
-      <w:r>
-        <w:t xml:space="preserve">removing it </w:t>
-      </w:r>
-      <w:r>
-        <w:t xml:space="preserve">from each profile.  This is shown in </w:t>
-      </w:r>
-      <w:r>
-        <w:fldChar w:fldCharType="begin"/>
-      </w:r>
-      <w:r>
-        <w:instrText xml:space="preserve"> REF _Ref434857421 \h  \* MERGEFORMAT </w:instrText>
-      </w:r>
-      <w:r>
-        <w:fldChar w:fldCharType="separate"/>
-      </w:r>
-      <w:r>
-        <w:t>Figure 5-6</w:t>
-      </w:r>
-      <w:r>
-        <w:fldChar w:fldCharType="end"/>
-      </w:r>
-      <w:r>
-        <w:t xml:space="preserve">b, where thin clouds (2 km vertical extent or less) are clearly seen near and below the tropopause level, with substantial variation in tangent altitude across the horizontal field of view.  </w:t>
-      </w:r>
-      <w:r>
-        <w:t xml:space="preserve">These clouds were </w:t>
-      </w:r>
-      <w:r>
-        <w:t xml:space="preserve">also </w:t>
-      </w:r>
-      <w:r>
-        <w:t>observed</w:t>
-      </w:r>
-      <w:r>
-        <w:t xml:space="preserve"> from other instruments on board the gondola </w:t>
-      </w:r>
-      <w:r>
-        <w:t>during the</w:t>
-      </w:r>
-      <w:r>
-        <w:t xml:space="preserve"> mission (B. Solheim, private communication, 2014).  A brief check on the CALIPSO quick-look plots also shows clouds at a maximum height of approximately 13 km from measurements taken at 08:40 UTC at 47.24</w:t>
-      </w:r>
-      <w:r>
-        <w:rPr>
-          <w:vertAlign w:val="superscript"/>
-        </w:rPr>
-        <w:t>o</w:t>
-      </w:r>
-      <w:r>
-        <w:t>N, 95.25</w:t>
-      </w:r>
-      <w:r>
-        <w:rPr>
-          <w:vertAlign w:val="superscript"/>
-        </w:rPr>
-        <w:t>o</w:t>
-      </w:r>
-      <w:r>
-        <w:t xml:space="preserve">W, the nearest measurement point to the ALI location and time.  Although these images only have a 35 km extent in the horizontal direction, there is also some indication of horizontal variation in radiance significantly above the cloud level, possibly due to real atmospheric variability in the aerosol layer. </w:t>
-      </w:r>
-      <w:r>
-        <w:t xml:space="preserve">It should also be noted that some high altitude stray light </w:t>
-      </w:r>
-      <w:r>
-        <w:t>is also visible</w:t>
+        <w:t xml:space="preserve">averaged </w:t>
+      </w:r>
+      <w:r>
+        <w:t>vertical</w:t>
+      </w:r>
+      <w:r>
+        <w:t>ly</w:t>
       </w:r>
       <w:r>
         <w:t xml:space="preserve"> </w:t>
       </w:r>
       <w:r>
-        <w:t>in this mean residual image</w:t>
+        <w:t>onto a</w:t>
+      </w:r>
+      <w:r>
+        <w:t xml:space="preserve"> 1</w:t>
+      </w:r>
+      <w:r>
+        <w:t> km tangent altitude grid.</w:t>
       </w:r>
       <w:r>
         <w:t xml:space="preserve"> </w:t>
       </w:r>
       <w:r>
-        <w:t>that was not observed in the laboratory tests</w:t>
-      </w:r>
-      <w:r>
-        <w:t>.</w:t>
-      </w:r>
-      <w:r>
-        <w:t xml:space="preserve">  This may be due to contamination from scattering from a baffle vein or a nearby component of the gondola, although the true cause is unknown at this point.</w:t>
-      </w:r>
-    </w:p>
-    <w:p>
-      <w:pPr>
-        <w:pStyle w:val="BodyText"/>
-        <w:jc w:val="both"/>
-      </w:pPr>
-      <w:r>
-        <w:t>For ease of further analysis, and t</w:t>
-      </w:r>
-      <w:r>
-        <w:t>o increase the precision of the measurements to a minimum of 0.</w:t>
-      </w:r>
-      <w:r>
-        <w:t>6 </w:t>
-      </w:r>
-      <w:r>
-        <w:t>MTF</w:t>
-      </w:r>
-      <w:r>
-        <w:t>,</w:t>
-      </w:r>
-      <w:r>
-        <w:t xml:space="preserve"> the images were averaged in</w:t>
-      </w:r>
-      <w:r>
-        <w:t>to</w:t>
-      </w:r>
-      <w:r>
-        <w:t xml:space="preserve"> cells of 25</w:t>
-      </w:r>
-      <w:r>
-        <w:t xml:space="preserve"> </w:t>
-      </w:r>
-      <w:r>
-        <w:t xml:space="preserve">pixels </w:t>
-      </w:r>
-      <w:r>
-        <w:t xml:space="preserve">horizontally </w:t>
-      </w:r>
-      <w:r>
-        <w:t xml:space="preserve">and </w:t>
-      </w:r>
-      <w:r>
-        <w:t xml:space="preserve">averaged </w:t>
-      </w:r>
-      <w:r>
-        <w:t>vertical</w:t>
-      </w:r>
-      <w:r>
-        <w:t>ly</w:t>
-      </w:r>
-      <w:r>
-        <w:t xml:space="preserve"> </w:t>
-      </w:r>
-      <w:r>
-        <w:t>onto a</w:t>
-      </w:r>
-      <w:r>
-        <w:t xml:space="preserve"> 1</w:t>
-      </w:r>
-      <w:r>
-        <w:t> km tangent altitude grid.</w:t>
-      </w:r>
-      <w:r>
-        <w:t xml:space="preserve"> </w:t>
-      </w:r>
-      <w:r>
-        <w:t xml:space="preserve">The errors for the averaged radiances, </w:t>
-      </w:r>
+        <w:t>The errors for the averaged radiances</w:t>
+      </w:r>
+      <w:proofErr w:type="gramStart"/>
+      <w:r>
+        <w:t xml:space="preserve">, </w:t>
+      </w:r>
+      <w:proofErr w:type="gramEnd"/>
       <m:oMath>
         <m:r>
           <m:rPr>
@@ -3297,8 +3571,8 @@
       <w:r>
         <w:rPr>
           <w:noProof/>
-          <w:lang w:val="en-CA" w:eastAsia="en-CA"/>
-        </w:rPr>
+        </w:rPr>
+        <w:lastRenderedPageBreak/>
         <w:drawing>
           <wp:inline distT="0" distB="0" distL="0" distR="0" wp14:anchorId="17D30B3E" wp14:editId="16630D30">
             <wp:extent cx="5943600" cy="4607560"/>
@@ -3347,8 +3621,8 @@
         <w:pStyle w:val="Caption"/>
         <w:jc w:val="center"/>
       </w:pPr>
-      <w:bookmarkStart w:id="24" w:name="_Ref434859826"/>
-      <w:bookmarkStart w:id="25" w:name="_Toc442188833"/>
+      <w:bookmarkStart w:id="25" w:name="_Ref434859826"/>
+      <w:bookmarkStart w:id="26" w:name="_Toc442188833"/>
       <w:r>
         <w:rPr>
           <w:b/>
@@ -3386,7 +3660,7 @@
         </w:rPr>
         <w:fldChar w:fldCharType="end"/>
       </w:r>
-      <w:bookmarkEnd w:id="24"/>
+      <w:bookmarkEnd w:id="25"/>
       <w:r>
         <w:rPr>
           <w:b/>
@@ -3432,7 +3706,7 @@
       <w:r>
         <w:t>.</w:t>
       </w:r>
-      <w:bookmarkEnd w:id="25"/>
+      <w:bookmarkEnd w:id="26"/>
     </w:p>
     <w:p/>
     <w:p>
@@ -3570,7 +3844,19 @@
         <w:t xml:space="preserve"> </w:t>
       </w:r>
       <w:r>
-        <w:t>The spectra displays the expected and relatively smooth fall off in intensity with increasing wavelength with Chappuis ozone absorption seen at the lower wavelengths; however, the reason for the peak in the spectra at 875 nm is not known and may be due to an inconsistency in the pre-flight calibration.</w:t>
+        <w:t xml:space="preserve">The spectra displays the expected and relatively smooth fall off in intensity with increasing wavelength with </w:t>
+      </w:r>
+      <w:proofErr w:type="spellStart"/>
+      <w:r>
+        <w:t>Chappuis</w:t>
+      </w:r>
+      <w:proofErr w:type="spellEnd"/>
+      <w:r>
+        <w:t xml:space="preserve"> ozone absorption seen at the lower wavelengths; however, </w:t>
+      </w:r>
+      <w:r>
+        <w:lastRenderedPageBreak/>
+        <w:t>the reason for the peak in the spectra at 875 nm is not known and may be due to an inconsistency in the pre-flight calibration.</w:t>
       </w:r>
     </w:p>
     <w:p>
@@ -3583,7 +3869,6 @@
       <w:r>
         <w:rPr>
           <w:noProof/>
-          <w:lang w:val="en-CA" w:eastAsia="en-CA"/>
         </w:rPr>
         <w:drawing>
           <wp:inline distT="0" distB="0" distL="0" distR="0" wp14:anchorId="70FD9EBC" wp14:editId="4CBF8A42">
@@ -3633,8 +3918,8 @@
         <w:pStyle w:val="Caption"/>
         <w:jc w:val="center"/>
       </w:pPr>
-      <w:bookmarkStart w:id="26" w:name="_Ref434859797"/>
-      <w:bookmarkStart w:id="27" w:name="_Toc442188834"/>
+      <w:bookmarkStart w:id="27" w:name="_Ref434859797"/>
+      <w:bookmarkStart w:id="28" w:name="_Toc442188834"/>
       <w:r>
         <w:rPr>
           <w:b/>
@@ -3672,7 +3957,7 @@
         </w:rPr>
         <w:fldChar w:fldCharType="end"/>
       </w:r>
-      <w:bookmarkEnd w:id="26"/>
+      <w:bookmarkEnd w:id="27"/>
       <w:r>
         <w:t>: R</w:t>
       </w:r>
@@ -3680,13 +3965,13 @@
         <w:t>elative radiances spectrally from 650</w:t>
       </w:r>
       <w:r>
-        <w:t xml:space="preserve"> </w:t>
+        <w:t> </w:t>
       </w:r>
       <w:r>
         <w:t>nm to 950</w:t>
       </w:r>
       <w:r>
-        <w:t xml:space="preserve"> </w:t>
+        <w:t> </w:t>
       </w:r>
       <w:r>
         <w:t>nm as measured from ALI at approximately 14:20 UTC consisting of images number 204 to 216 looking 90</w:t>
@@ -3711,95 +3996,17 @@
       </w:r>
       <w:r>
         <w:t>ts the error on the radiances.</w:t>
-      </w:r>
-      <w:bookmarkEnd w:id="27"/>
-    </w:p>
-    <w:p>
-      <w:pPr>
-        <w:pStyle w:val="BodyText"/>
-        <w:ind w:firstLine="0"/>
-      </w:pPr>
-    </w:p>
-    <w:p>
-      <w:pPr>
-        <w:pStyle w:val="Heading1"/>
-      </w:pPr>
-      <w:bookmarkStart w:id="28" w:name="_Toc442187689"/>
-      <w:r>
-        <w:t>5.3 Aerosol Retrievals</w:t>
       </w:r>
       <w:bookmarkEnd w:id="28"/>
     </w:p>
+    <w:p/>
     <w:p>
       <w:pPr>
-        <w:pStyle w:val="BodyText"/>
-        <w:jc w:val="both"/>
-      </w:pPr>
-      <w:r>
-        <w:t xml:space="preserve">From the </w:t>
-      </w:r>
-      <w:r>
-        <w:t>successful mission</w:t>
-      </w:r>
-      <w:r>
-        <w:t>,</w:t>
-      </w:r>
-      <w:r>
-        <w:t xml:space="preserve"> </w:t>
-      </w:r>
-      <w:r>
-        <w:t>radiance measurements</w:t>
-      </w:r>
-      <w:r>
-        <w:t xml:space="preserve"> from ALI need</w:t>
-      </w:r>
-      <w:r>
-        <w:t>ed</w:t>
-      </w:r>
-      <w:r>
-        <w:t xml:space="preserve"> to be used to determine aerosol parameters. The following sections will describe the MART retrieval method used</w:t>
-      </w:r>
-      <w:r>
-        <w:t xml:space="preserve"> to determine aerosol. The retrieved aerosol profile</w:t>
-      </w:r>
-      <w:r>
-        <w:t xml:space="preserve"> from </w:t>
-      </w:r>
-      <w:r>
-        <w:t xml:space="preserve">ALI </w:t>
-      </w:r>
-      <w:r>
-        <w:t xml:space="preserve">using the MART method </w:t>
-      </w:r>
-      <w:r>
-        <w:t>will be presented</w:t>
-      </w:r>
-      <w:r>
-        <w:t xml:space="preserve"> and </w:t>
-      </w:r>
-      <w:r>
-        <w:t>will be compared</w:t>
-      </w:r>
-      <w:r>
-        <w:t xml:space="preserve"> to the OSIRIS version 5.07 aerosol</w:t>
-      </w:r>
-      <w:r>
-        <w:t xml:space="preserve"> extinction</w:t>
-      </w:r>
-      <w:r>
-        <w:t xml:space="preserve"> product.</w:t>
-      </w:r>
-      <w:r>
-        <w:t xml:space="preserve"> Following, a cycle of aerosol measurements will be used to determine a particle size distribution estimate and will be contrasted with particle size parameters from other instruments. </w:t>
-      </w:r>
-    </w:p>
-    <w:p>
-      <w:pPr>
-        <w:pStyle w:val="Heading2"/>
-      </w:pPr>
-      <w:bookmarkStart w:id="29" w:name="_Toc442187690"/>
-      <w:r>
-        <w:t>5.3.1 Aerosol Extinction Retrieval Methodology</w:t>
+        <w:pStyle w:val="Heading1"/>
+      </w:pPr>
+      <w:bookmarkStart w:id="29" w:name="_Toc442187689"/>
+      <w:r>
+        <w:t>5.3 Aerosol Retrievals</w:t>
       </w:r>
       <w:bookmarkEnd w:id="29"/>
     </w:p>
@@ -3809,8 +4016,111 @@
         <w:jc w:val="both"/>
       </w:pPr>
       <w:r>
-        <w:t xml:space="preserve">A measurement inversion technique is a method used on a measured value can be converted into a wanted usable physical quantity via an iterative method. A measurement vector, </w:t>
-      </w:r>
+        <w:t xml:space="preserve">From the </w:t>
+      </w:r>
+      <w:r>
+        <w:t>successful mission</w:t>
+      </w:r>
+      <w:r>
+        <w:t>,</w:t>
+      </w:r>
+      <w:r>
+        <w:t xml:space="preserve"> </w:t>
+      </w:r>
+      <w:r>
+        <w:t>radiance measurements</w:t>
+      </w:r>
+      <w:r>
+        <w:t xml:space="preserve"> from ALI need</w:t>
+      </w:r>
+      <w:r>
+        <w:t>ed</w:t>
+      </w:r>
+      <w:r>
+        <w:t xml:space="preserve"> to be used to determine aerosol parameters. The following sections will describe the </w:t>
+      </w:r>
+      <w:r>
+        <w:t>Multiplicative Algebraic Reconstruction Technique</w:t>
+      </w:r>
+      <w:r>
+        <w:t xml:space="preserve"> </w:t>
+      </w:r>
+      <w:r>
+        <w:t>(</w:t>
+      </w:r>
+      <w:r>
+        <w:t>MART</w:t>
+      </w:r>
+      <w:r>
+        <w:t>)</w:t>
+      </w:r>
+      <w:r>
+        <w:t xml:space="preserve"> retrieval method used</w:t>
+      </w:r>
+      <w:r>
+        <w:t xml:space="preserve"> to determine aerosol. The retrieved aerosol profile</w:t>
+      </w:r>
+      <w:r>
+        <w:t xml:space="preserve"> from </w:t>
+      </w:r>
+      <w:r>
+        <w:t xml:space="preserve">ALI </w:t>
+      </w:r>
+      <w:r>
+        <w:t xml:space="preserve">using the MART method </w:t>
+      </w:r>
+      <w:r>
+        <w:t>will be presented</w:t>
+      </w:r>
+      <w:r>
+        <w:t xml:space="preserve"> and </w:t>
+      </w:r>
+      <w:r>
+        <w:t>will be compared</w:t>
+      </w:r>
+      <w:r>
+        <w:t xml:space="preserve"> to the OSIRIS version 5.07 aerosol</w:t>
+      </w:r>
+      <w:r>
+        <w:t xml:space="preserve"> extinction</w:t>
+      </w:r>
+      <w:r>
+        <w:t xml:space="preserve"> product.</w:t>
+      </w:r>
+      <w:r>
+        <w:t xml:space="preserve"> Following, a cycle of aerosol measurements will be used to determine a particle size distribution estimate and will be contrasted with particle size parameters from other instruments. </w:t>
+      </w:r>
+    </w:p>
+    <w:p>
+      <w:pPr>
+        <w:pStyle w:val="Heading2"/>
+      </w:pPr>
+      <w:bookmarkStart w:id="30" w:name="_Toc442187690"/>
+      <w:r>
+        <w:lastRenderedPageBreak/>
+        <w:t>5.3.1 Aerosol Extinction Retrieval Methodology</w:t>
+      </w:r>
+      <w:bookmarkEnd w:id="30"/>
+    </w:p>
+    <w:p>
+      <w:pPr>
+        <w:pStyle w:val="BodyText"/>
+        <w:jc w:val="both"/>
+      </w:pPr>
+      <w:r>
+        <w:t xml:space="preserve">A measurement inversion technique is a method used on a measured value </w:t>
+      </w:r>
+      <w:r>
+        <w:t xml:space="preserve">and </w:t>
+      </w:r>
+      <w:r>
+        <w:t>can be converted into a wanted usable physical quantity via an iterative method. A measurement vector</w:t>
+      </w:r>
+      <w:proofErr w:type="gramStart"/>
+      <w:r>
+        <w:t xml:space="preserve">, </w:t>
+      </w:r>
+      <w:proofErr w:type="gramEnd"/>
       <m:oMath>
         <m:r>
           <m:rPr>
@@ -3997,8 +4307,13 @@
         <w:pStyle w:val="BodyText"/>
         <w:ind w:firstLine="0"/>
       </w:pPr>
-      <w:r>
-        <w:t xml:space="preserve">where </w:t>
+      <w:proofErr w:type="gramStart"/>
+      <w:r>
+        <w:t>where</w:t>
+      </w:r>
+      <w:proofErr w:type="gramEnd"/>
+      <w:r>
+        <w:t xml:space="preserve"> </w:t>
       </w:r>
       <m:oMath>
         <m:r>
@@ -4030,7 +4345,15 @@
         <w:t>Bourassa et al.</w:t>
       </w:r>
       <w:r>
-        <w:t>, 2007; 2012b). This inversion algorithm, which is applied from the tropopause to 30 km altitude, assumes log-normal distributed hydrated sulphuric acid droplets (see Equation 2.1) in order to calculate the aerosol scattering cross section from the Mie scattering solution.  The modeled radiances for the nonlinear inversion were computed with the SASKTRAN-HR radiative transfer engine using the newly developed vector module for polarization (</w:t>
+        <w:t xml:space="preserve">, 2007; 2012b). This inversion algorithm, which is applied from the tropopause to 30 km altitude, assumes log-normal distributed hydrated </w:t>
+      </w:r>
+      <w:proofErr w:type="spellStart"/>
+      <w:r>
+        <w:t>sulphuric</w:t>
+      </w:r>
+      <w:proofErr w:type="spellEnd"/>
+      <w:r>
+        <w:t xml:space="preserve"> acid droplets (see Equation 2.1) in order to calculate the aerosol scattering cross section from the Mie scattering solution.  The modeled radiances for the nonlinear inversion were computed with the SASKTRAN-HR radiative transfer engine using the newly developed vector module for polarization (</w:t>
       </w:r>
       <w:r>
         <w:rPr>
@@ -4041,20 +4364,36 @@
       <w:r>
         <w:t xml:space="preserve">, 2008; </w:t>
       </w:r>
+      <w:proofErr w:type="spellStart"/>
       <w:r>
         <w:rPr>
           <w:i/>
         </w:rPr>
-        <w:t>Zawada et al.</w:t>
+        <w:t>Zawada</w:t>
+      </w:r>
+      <w:proofErr w:type="spellEnd"/>
+      <w:r>
+        <w:rPr>
+          <w:i/>
+        </w:rPr>
+        <w:t xml:space="preserve"> et al.</w:t>
       </w:r>
       <w:r>
         <w:t xml:space="preserve">, 2015; </w:t>
       </w:r>
+      <w:proofErr w:type="spellStart"/>
       <w:r>
         <w:rPr>
           <w:i/>
         </w:rPr>
-        <w:t>Dueck et al.</w:t>
+        <w:t>Dueck</w:t>
+      </w:r>
+      <w:proofErr w:type="spellEnd"/>
+      <w:r>
+        <w:rPr>
+          <w:i/>
+        </w:rPr>
+        <w:t xml:space="preserve"> et al.</w:t>
       </w:r>
       <w:r>
         <w:t>, 2015). The output of SASKTRAN-HR gives the Stokes vectors for the radiance in the model reference frame, which are then rotated into the instrument's coordinate system (see section 2.4.5). Once rotated, the polarization signal required to match the ALI measurement is the vertical polarization given by</w:t>
@@ -4202,8 +4541,14 @@
         <w:ind w:firstLine="0"/>
         <w:jc w:val="both"/>
       </w:pPr>
-      <w:r>
-        <w:t xml:space="preserve">where </w:t>
+      <w:proofErr w:type="gramStart"/>
+      <w:r>
+        <w:lastRenderedPageBreak/>
+        <w:t>where</w:t>
+      </w:r>
+      <w:proofErr w:type="gramEnd"/>
+      <w:r>
+        <w:t xml:space="preserve"> </w:t>
       </w:r>
       <m:oMath>
         <m:r>
@@ -4542,6 +4887,123 @@
     </w:p>
     <w:p>
       <w:pPr>
+        <w:pStyle w:val="BodyText"/>
+        <w:keepNext/>
+        <w:ind w:firstLine="0"/>
+        <w:jc w:val="center"/>
+      </w:pPr>
+      <w:r>
+        <w:rPr>
+          <w:noProof/>
+        </w:rPr>
+        <w:drawing>
+          <wp:inline distT="0" distB="0" distL="0" distR="0" wp14:anchorId="4A05EF5C" wp14:editId="60BC822C">
+            <wp:extent cx="5943600" cy="2408555"/>
+            <wp:effectExtent l="0" t="0" r="0" b="0"/>
+            <wp:docPr id="54" name="Picture 54"/>
+            <wp:cNvGraphicFramePr>
+              <a:graphicFrameLocks xmlns:a="http://schemas.openxmlformats.org/drawingml/2006/main" noChangeAspect="1"/>
+            </wp:cNvGraphicFramePr>
+            <a:graphic xmlns:a="http://schemas.openxmlformats.org/drawingml/2006/main">
+              <a:graphicData uri="http://schemas.openxmlformats.org/drawingml/2006/picture">
+                <pic:pic xmlns:pic="http://schemas.openxmlformats.org/drawingml/2006/picture">
+                  <pic:nvPicPr>
+                    <pic:cNvPr id="2" name="5-3-MeasurementVectorsComparisons.png"/>
+                    <pic:cNvPicPr/>
+                  </pic:nvPicPr>
+                  <pic:blipFill>
+                    <a:blip r:embed="rId16">
+                      <a:extLst>
+                        <a:ext uri="{28A0092B-C50C-407E-A947-70E740481C1C}">
+                          <a14:useLocalDpi xmlns:a14="http://schemas.microsoft.com/office/drawing/2010/main" val="0"/>
+                        </a:ext>
+                      </a:extLst>
+                    </a:blip>
+                    <a:stretch>
+                      <a:fillRect/>
+                    </a:stretch>
+                  </pic:blipFill>
+                  <pic:spPr>
+                    <a:xfrm>
+                      <a:off x="0" y="0"/>
+                      <a:ext cx="5943600" cy="2408555"/>
+                    </a:xfrm>
+                    <a:prstGeom prst="rect">
+                      <a:avLst/>
+                    </a:prstGeom>
+                  </pic:spPr>
+                </pic:pic>
+              </a:graphicData>
+            </a:graphic>
+          </wp:inline>
+        </w:drawing>
+      </w:r>
+    </w:p>
+    <w:p>
+      <w:pPr>
+        <w:pStyle w:val="Caption"/>
+        <w:jc w:val="center"/>
+      </w:pPr>
+      <w:bookmarkStart w:id="31" w:name="_Ref435791797"/>
+      <w:bookmarkStart w:id="32" w:name="_Toc442188835"/>
+      <w:r>
+        <w:rPr>
+          <w:b/>
+        </w:rPr>
+        <w:t>Figure 5-</w:t>
+      </w:r>
+      <w:r>
+        <w:rPr>
+          <w:b/>
+        </w:rPr>
+        <w:fldChar w:fldCharType="begin"/>
+      </w:r>
+      <w:r>
+        <w:rPr>
+          <w:b/>
+        </w:rPr>
+        <w:instrText xml:space="preserve"> SEQ Figure \* ARABIC </w:instrText>
+      </w:r>
+      <w:r>
+        <w:rPr>
+          <w:b/>
+        </w:rPr>
+        <w:fldChar w:fldCharType="separate"/>
+      </w:r>
+      <w:r>
+        <w:rPr>
+          <w:b/>
+          <w:noProof/>
+        </w:rPr>
+        <w:t>9</w:t>
+      </w:r>
+      <w:r>
+        <w:rPr>
+          <w:b/>
+        </w:rPr>
+        <w:fldChar w:fldCharType="end"/>
+      </w:r>
+      <w:bookmarkEnd w:id="31"/>
+      <w:r>
+        <w:t>: (a) The black, blue, red curves represent the measurement vector, first term of Equation 5.6, and second term of Equation 5.6 using image 208 (b) A collection of all of the measurement vectors at 750 nm during the mission with a SZA greater than 90</w:t>
+      </w:r>
+      <w:r>
+        <w:rPr>
+          <w:vertAlign w:val="superscript"/>
+        </w:rPr>
+        <w:t>o</w:t>
+      </w:r>
+      <w:r>
+        <w:t>. (c) Image 208 measurement vector with associated error represented by the shading.</w:t>
+      </w:r>
+      <w:bookmarkEnd w:id="32"/>
+      <w:r>
+        <w:t xml:space="preserve"> </w:t>
+      </w:r>
+    </w:p>
+    <w:p/>
+    <w:p>
+      <w:pPr>
         <w:spacing w:line="480" w:lineRule="auto"/>
         <w:ind w:firstLine="720"/>
         <w:jc w:val="both"/>
@@ -4553,11 +5015,16 @@
         <w:t xml:space="preserve"> measurements</w:t>
       </w:r>
       <w:r>
-        <w:t xml:space="preserve"> from ALI are used to create measurement vectors,</w:t>
+        <w:t xml:space="preserve"> from ALI are used to create measurement vectors</w:t>
+      </w:r>
+      <w:proofErr w:type="gramStart"/>
+      <w:r>
+        <w:t>,</w:t>
       </w:r>
       <w:r>
         <w:t xml:space="preserve"> </w:t>
       </w:r>
+      <w:proofErr w:type="gramEnd"/>
       <m:oMath>
         <m:r>
           <m:rPr>
@@ -5045,11 +5512,15 @@
     <w:p>
       <w:pPr>
         <w:pStyle w:val="BodyText"/>
-        <w:ind w:firstLine="0"/>
         <w:jc w:val="both"/>
       </w:pPr>
-      <w:r>
-        <w:t xml:space="preserve">where </w:t>
+      <w:proofErr w:type="gramStart"/>
+      <w:r>
+        <w:t>where</w:t>
+      </w:r>
+      <w:proofErr w:type="gramEnd"/>
+      <w:r>
+        <w:t xml:space="preserve"> </w:t>
       </w:r>
       <m:oMath>
         <m:sSub>
@@ -5241,7 +5712,49 @@
         <w:t> </w:t>
       </w:r>
       <w:r>
-        <w:t xml:space="preserve">km tangent height. The second term </w:t>
+        <w:t>km tangent height</w:t>
+      </w:r>
+      <w:r>
+        <w:t xml:space="preserve"> and typical values </w:t>
+      </w:r>
+      <w:proofErr w:type="gramStart"/>
+      <w:r>
+        <w:t xml:space="preserve">for </w:t>
+      </w:r>
+      <w:proofErr w:type="gramEnd"/>
+      <m:oMath>
+        <m:sSub>
+          <m:sSubPr>
+            <m:ctrlPr>
+              <w:rPr>
+                <w:rFonts w:ascii="Cambria Math" w:hAnsi="Cambria Math"/>
+                <w:i/>
+              </w:rPr>
+            </m:ctrlPr>
+          </m:sSubPr>
+          <m:e>
+            <m:r>
+              <w:rPr>
+                <w:rFonts w:ascii="Cambria Math" w:hAnsi="Cambria Math"/>
+              </w:rPr>
+              <m:t>z</m:t>
+            </m:r>
+          </m:e>
+          <m:sub>
+            <m:r>
+              <w:rPr>
+                <w:rFonts w:ascii="Cambria Math" w:hAnsi="Cambria Math"/>
+              </w:rPr>
+              <m:t>ref</m:t>
+            </m:r>
+          </m:sub>
+        </m:sSub>
+      </m:oMath>
+      <w:r>
+        <w:t xml:space="preserve"> were between 27 and30 km</w:t>
+      </w:r>
+      <w:r>
+        <w:t xml:space="preserve">. The second term </w:t>
       </w:r>
       <w:r>
         <w:t xml:space="preserve">in Equation 5.6 </w:t>
@@ -5277,8 +5790,17 @@
         <w:fldChar w:fldCharType="end"/>
       </w:r>
       <w:r>
-        <w:t xml:space="preserve">a shows the measurement vector from a 750 nm image (number 208) from the center of the CCD. The final measurement vector, </w:t>
-      </w:r>
+        <w:t xml:space="preserve">a shows the </w:t>
+      </w:r>
+      <w:r>
+        <w:lastRenderedPageBreak/>
+        <w:t>measurement vector from a 750 nm image (number 208) from the center of the CCD. The final measurement vector</w:t>
+      </w:r>
+      <w:proofErr w:type="gramStart"/>
+      <w:r>
+        <w:t xml:space="preserve">, </w:t>
+      </w:r>
+      <w:proofErr w:type="gramEnd"/>
       <m:oMath>
         <m:r>
           <m:rPr>
@@ -5343,8 +5865,13 @@
         <w:jc w:val="both"/>
       </w:pPr>
       <w:r>
-        <w:t xml:space="preserve">An initial guess state, </w:t>
-      </w:r>
+        <w:t>An initial guess state</w:t>
+      </w:r>
+      <w:proofErr w:type="gramStart"/>
+      <w:r>
+        <w:t xml:space="preserve">, </w:t>
+      </w:r>
+      <w:proofErr w:type="gramEnd"/>
       <m:oMath>
         <m:r>
           <m:rPr>
@@ -5698,8 +6225,13 @@
         <w:ind w:firstLine="0"/>
         <w:jc w:val="both"/>
       </w:pPr>
-      <w:r>
-        <w:t xml:space="preserve">where </w:t>
+      <w:proofErr w:type="gramStart"/>
+      <w:r>
+        <w:t>where</w:t>
+      </w:r>
+      <w:proofErr w:type="gramEnd"/>
+      <w:r>
+        <w:t xml:space="preserve"> </w:t>
       </w:r>
       <m:oMath>
         <m:sSub>
@@ -5801,7 +6333,15 @@
         </m:sSub>
       </m:oMath>
       <w:r>
-        <w:t xml:space="preserve"> is the weighting matrix that relates the importance of each</w:t>
+        <w:t xml:space="preserve"> </w:t>
+      </w:r>
+      <w:proofErr w:type="gramStart"/>
+      <w:r>
+        <w:t>is</w:t>
+      </w:r>
+      <w:proofErr w:type="gramEnd"/>
+      <w:r>
+        <w:t xml:space="preserve"> the weighting matrix that relates the importance of each</w:t>
       </w:r>
       <w:r>
         <w:t xml:space="preserve"> element of the</w:t>
@@ -5824,11 +6364,19 @@
       <w:r>
         <w:t>(</w:t>
       </w:r>
+      <w:proofErr w:type="spellStart"/>
       <w:r>
         <w:rPr>
           <w:i/>
         </w:rPr>
-        <w:t>Degenstein et al.</w:t>
+        <w:t>Degenstein</w:t>
+      </w:r>
+      <w:proofErr w:type="spellEnd"/>
+      <w:r>
+        <w:rPr>
+          <w:i/>
+        </w:rPr>
+        <w:t xml:space="preserve"> et al.</w:t>
       </w:r>
       <w:r>
         <w:t>, 2009)</w:t>
@@ -5846,8 +6394,13 @@
         <w:jc w:val="both"/>
       </w:pPr>
       <w:r>
-        <w:t xml:space="preserve">In order to determine the precision on the retrieved aerosol profiles, an error estimate on the measurement vector is performed. To yield the error on the measurement vector at a specific tangent altitude, </w:t>
-      </w:r>
+        <w:t>In order to determine the precision on the retrieved aerosol profiles, an error estimate on the measurement vector is performed. To yield the error on the measurement vector at a specific tangent altitude</w:t>
+      </w:r>
+      <w:proofErr w:type="gramStart"/>
+      <w:r>
+        <w:t xml:space="preserve">, </w:t>
+      </w:r>
+      <w:proofErr w:type="gramEnd"/>
       <m:oMath>
         <m:r>
           <w:rPr>
@@ -6762,6 +7315,7 @@
         <w:jc w:val="both"/>
       </w:pPr>
       <w:r>
+        <w:lastRenderedPageBreak/>
         <w:t>However, the only error that is considered is due to the instrument measurement and calibrations, inaccuracies in the SASKTRAN-HR model are ignored. Since the Rayleigh components are modeled, they are dropped from the error, simplifying the above result to</w:t>
       </w:r>
     </w:p>
@@ -7283,129 +7837,6 @@
     </w:p>
     <w:p>
       <w:pPr>
-        <w:pStyle w:val="BodyText"/>
-      </w:pPr>
-    </w:p>
-    <w:p>
-      <w:pPr>
-        <w:pStyle w:val="BodyText"/>
-        <w:keepNext/>
-        <w:ind w:firstLine="0"/>
-        <w:jc w:val="center"/>
-      </w:pPr>
-      <w:r>
-        <w:rPr>
-          <w:noProof/>
-          <w:lang w:val="en-CA" w:eastAsia="en-CA"/>
-        </w:rPr>
-        <w:drawing>
-          <wp:inline distT="0" distB="0" distL="0" distR="0" wp14:anchorId="6B27D878" wp14:editId="72A87345">
-            <wp:extent cx="5943600" cy="2408555"/>
-            <wp:effectExtent l="0" t="0" r="0" b="0"/>
-            <wp:docPr id="54" name="Picture 54"/>
-            <wp:cNvGraphicFramePr>
-              <a:graphicFrameLocks xmlns:a="http://schemas.openxmlformats.org/drawingml/2006/main" noChangeAspect="1"/>
-            </wp:cNvGraphicFramePr>
-            <a:graphic xmlns:a="http://schemas.openxmlformats.org/drawingml/2006/main">
-              <a:graphicData uri="http://schemas.openxmlformats.org/drawingml/2006/picture">
-                <pic:pic xmlns:pic="http://schemas.openxmlformats.org/drawingml/2006/picture">
-                  <pic:nvPicPr>
-                    <pic:cNvPr id="2" name="5-3-MeasurementVectorsComparisons.png"/>
-                    <pic:cNvPicPr/>
-                  </pic:nvPicPr>
-                  <pic:blipFill>
-                    <a:blip r:embed="rId16">
-                      <a:extLst>
-                        <a:ext uri="{28A0092B-C50C-407E-A947-70E740481C1C}">
-                          <a14:useLocalDpi xmlns:a14="http://schemas.microsoft.com/office/drawing/2010/main" val="0"/>
-                        </a:ext>
-                      </a:extLst>
-                    </a:blip>
-                    <a:stretch>
-                      <a:fillRect/>
-                    </a:stretch>
-                  </pic:blipFill>
-                  <pic:spPr>
-                    <a:xfrm>
-                      <a:off x="0" y="0"/>
-                      <a:ext cx="5943600" cy="2408555"/>
-                    </a:xfrm>
-                    <a:prstGeom prst="rect">
-                      <a:avLst/>
-                    </a:prstGeom>
-                  </pic:spPr>
-                </pic:pic>
-              </a:graphicData>
-            </a:graphic>
-          </wp:inline>
-        </w:drawing>
-      </w:r>
-    </w:p>
-    <w:p>
-      <w:pPr>
-        <w:pStyle w:val="Caption"/>
-        <w:jc w:val="center"/>
-      </w:pPr>
-      <w:bookmarkStart w:id="30" w:name="_Ref435791797"/>
-      <w:bookmarkStart w:id="31" w:name="_Toc442188835"/>
-      <w:r>
-        <w:rPr>
-          <w:b/>
-        </w:rPr>
-        <w:t>Figure 5-</w:t>
-      </w:r>
-      <w:r>
-        <w:rPr>
-          <w:b/>
-        </w:rPr>
-        <w:fldChar w:fldCharType="begin"/>
-      </w:r>
-      <w:r>
-        <w:rPr>
-          <w:b/>
-        </w:rPr>
-        <w:instrText xml:space="preserve"> SEQ Figure \* ARABIC </w:instrText>
-      </w:r>
-      <w:r>
-        <w:rPr>
-          <w:b/>
-        </w:rPr>
-        <w:fldChar w:fldCharType="separate"/>
-      </w:r>
-      <w:r>
-        <w:rPr>
-          <w:b/>
-          <w:noProof/>
-        </w:rPr>
-        <w:t>9</w:t>
-      </w:r>
-      <w:r>
-        <w:rPr>
-          <w:b/>
-        </w:rPr>
-        <w:fldChar w:fldCharType="end"/>
-      </w:r>
-      <w:bookmarkEnd w:id="30"/>
-      <w:r>
-        <w:t>: (a) The black, blue, red curves represent the measurement vector, first term of Equation 5.6, and second term of Equation 5.6 using image 208 (b) A collection of all of the measurement vectors at 750 nm during the mission with a SZA greater than 90</w:t>
-      </w:r>
-      <w:r>
-        <w:rPr>
-          <w:vertAlign w:val="superscript"/>
-        </w:rPr>
-        <w:t>o</w:t>
-      </w:r>
-      <w:r>
-        <w:t>. (c) Image 208 measurement vector with associated error represented by the shading.</w:t>
-      </w:r>
-      <w:bookmarkEnd w:id="31"/>
-      <w:r>
-        <w:t xml:space="preserve"> </w:t>
-      </w:r>
-    </w:p>
-    <w:p/>
-    <w:p>
-      <w:pPr>
         <w:spacing w:line="480" w:lineRule="auto"/>
         <w:ind w:firstLine="720"/>
         <w:jc w:val="both"/>
@@ -7558,8 +7989,13 @@
         <w:spacing w:line="480" w:lineRule="auto"/>
         <w:jc w:val="both"/>
       </w:pPr>
-      <w:r>
-        <w:t xml:space="preserve">where </w:t>
+      <w:proofErr w:type="gramStart"/>
+      <w:r>
+        <w:t>where</w:t>
+      </w:r>
+      <w:proofErr w:type="gramEnd"/>
+      <w:r>
+        <w:t xml:space="preserve"> </w:t>
       </w:r>
       <m:oMath>
         <m:r>
@@ -7785,8 +8221,13 @@
         <w:spacing w:line="480" w:lineRule="auto"/>
         <w:jc w:val="both"/>
       </w:pPr>
-      <w:r>
-        <w:t xml:space="preserve">where </w:t>
+      <w:proofErr w:type="gramStart"/>
+      <w:r>
+        <w:t>where</w:t>
+      </w:r>
+      <w:proofErr w:type="gramEnd"/>
+      <w:r>
+        <w:t xml:space="preserve"> </w:t>
       </w:r>
       <m:oMath>
         <m:sSub>
@@ -8313,8 +8754,13 @@
         <w:spacing w:line="480" w:lineRule="auto"/>
         <w:jc w:val="both"/>
       </w:pPr>
-      <w:r>
-        <w:t>where the individual terms are given by</w:t>
+      <w:proofErr w:type="gramStart"/>
+      <w:r>
+        <w:t>where</w:t>
+      </w:r>
+      <w:proofErr w:type="gramEnd"/>
+      <w:r>
+        <w:t xml:space="preserve"> the individual terms are given by</w:t>
       </w:r>
     </w:p>
     <w:tbl>
@@ -9066,8 +9512,13 @@
         <w:t xml:space="preserve">aerosol extinction retrievals </w:t>
       </w:r>
       <w:r>
-        <w:t xml:space="preserve">is the square root of the diagonal of </w:t>
-      </w:r>
+        <w:t xml:space="preserve">is the square root of the diagonal </w:t>
+      </w:r>
+      <w:proofErr w:type="gramStart"/>
+      <w:r>
+        <w:t xml:space="preserve">of </w:t>
+      </w:r>
+      <w:proofErr w:type="gramEnd"/>
       <m:oMath>
         <m:r>
           <m:rPr>
@@ -9089,7 +9540,15 @@
         <w:jc w:val="both"/>
       </w:pPr>
       <w:r>
-        <w:t>Ideally, the ALI measurements would be used independently to also retrieve ozone in the Chappuis band (600-700 nm range for ALI).  However, due to the spectral range of the prototype, only a small fraction of the long wavelength side of the absorption band was captured.  For this analysis, we have not retrieved the ozone profile</w:t>
+        <w:t xml:space="preserve">Ideally, the ALI measurements would be used independently to also retrieve ozone in the </w:t>
+      </w:r>
+      <w:proofErr w:type="spellStart"/>
+      <w:r>
+        <w:t>Chappuis</w:t>
+      </w:r>
+      <w:proofErr w:type="spellEnd"/>
+      <w:r>
+        <w:t xml:space="preserve"> band (600-700 nm range for ALI).  However, due to the spectral range of the prototype, only a small fraction of the long wavelength side of the absorption band was captured.  For this analysis, we have not retrieved the ozone profile</w:t>
       </w:r>
       <w:r>
         <w:t xml:space="preserve"> </w:t>
@@ -9156,11 +9615,11 @@
       <w:pPr>
         <w:pStyle w:val="Heading2"/>
       </w:pPr>
-      <w:bookmarkStart w:id="32" w:name="_Toc442187691"/>
+      <w:bookmarkStart w:id="33" w:name="_Toc442187691"/>
       <w:r>
         <w:t>5.3.2 Aerosol Extinction Retrievals</w:t>
       </w:r>
-      <w:bookmarkEnd w:id="32"/>
+      <w:bookmarkEnd w:id="33"/>
     </w:p>
     <w:p>
       <w:pPr>
@@ -9168,7 +9627,15 @@
         <w:jc w:val="both"/>
       </w:pPr>
       <w:r>
-        <w:t xml:space="preserve">The complete mission consisted of 216 images that were recorded in illuminated conditions. The MART retrieval method was run on a select complete cycle for the purpose of the analysis, specifically the set of images from 650 to 950 nm consisting of images 204-216. For the purpose of the retrieval an </w:t>
+        <w:t xml:space="preserve">The complete mission consisted of 216 images that were recorded in illuminated conditions. The MART retrieval method was run on a select complete cycle for the purpose of the analysis, specifically the set of images from 650 to 950 nm consisting of images 204-216. For the purpose of the retrieval </w:t>
+      </w:r>
+      <w:proofErr w:type="spellStart"/>
+      <w:r>
+        <w:t>an</w:t>
+      </w:r>
+      <w:proofErr w:type="spellEnd"/>
+      <w:r>
+        <w:t xml:space="preserve"> </w:t>
       </w:r>
       <w:r>
         <w:rPr>
@@ -9177,7 +9644,11 @@
         <w:t>a priori</w:t>
       </w:r>
       <w:r>
-        <w:t xml:space="preserve"> for particle size distribution was used with a mode radius of 0.08 µm and a mode width of 1.6 (</w:t>
+        <w:t xml:space="preserve"> for particle size distribution was used with a mode radius of </w:t>
+      </w:r>
+      <w:r>
+        <w:lastRenderedPageBreak/>
+        <w:t>0.08 µm and a mode width of 1.6 (</w:t>
       </w:r>
       <w:r>
         <w:rPr>
@@ -9266,17 +9737,17 @@
         <w:fldChar w:fldCharType="end"/>
       </w:r>
       <w:r>
-        <w:t>, note the log scale. For the full range of the wavelengths, a difference of less than 2% between the measurement vector and forward model is seen throughout the retrieval altitude from approximately 13 to 29 km. Note the behavior of decreasing extinction with increasing wavelength as</w:t>
+        <w:t>, note the log scale. For the full r</w:t>
+      </w:r>
+      <w:r>
+        <w:t>ange of</w:t>
+      </w:r>
+      <w:r>
+        <w:t xml:space="preserve"> wavelengths, a difference of less than 2% between the measurement vector and forward model is seen throughout the retrieval altitude from approximately 13 to 29 km. Note the behavior of decreasing extinction with increasing wavelength as</w:t>
       </w:r>
       <w:r>
         <w:t xml:space="preserve"> expected due to the dependence of the cross section with respect to particle size.</w:t>
       </w:r>
-    </w:p>
-    <w:p>
-      <w:pPr>
-        <w:pStyle w:val="BodyText"/>
-        <w:jc w:val="both"/>
-      </w:pPr>
     </w:p>
     <w:p>
       <w:pPr>
@@ -9288,8 +9759,8 @@
       <w:r>
         <w:rPr>
           <w:noProof/>
-          <w:lang w:val="en-CA" w:eastAsia="en-CA"/>
-        </w:rPr>
+        </w:rPr>
+        <w:lastRenderedPageBreak/>
         <w:drawing>
           <wp:inline distT="0" distB="0" distL="0" distR="0" wp14:anchorId="435B0BB0" wp14:editId="16DC2EE4">
             <wp:extent cx="5943600" cy="5943600"/>
@@ -9338,8 +9809,8 @@
         <w:pStyle w:val="Caption"/>
         <w:jc w:val="center"/>
       </w:pPr>
-      <w:bookmarkStart w:id="33" w:name="_Ref435868320"/>
-      <w:bookmarkStart w:id="34" w:name="_Toc442188836"/>
+      <w:bookmarkStart w:id="34" w:name="_Ref435868320"/>
+      <w:bookmarkStart w:id="35" w:name="_Toc442188836"/>
       <w:r>
         <w:rPr>
           <w:b/>
@@ -9377,7 +9848,7 @@
         </w:rPr>
         <w:fldChar w:fldCharType="end"/>
       </w:r>
-      <w:bookmarkEnd w:id="33"/>
+      <w:bookmarkEnd w:id="34"/>
       <w:r>
         <w:rPr>
           <w:b/>
@@ -9385,8 +9856,13 @@
         <w:t>:</w:t>
       </w:r>
       <w:r>
-        <w:t xml:space="preserve"> An example of three aerosol retrievals from images 206, 208, and 214, with center wavelengths of 750, 850, and 950 nm respectively are vertically displayed in the figure from top to bottom. The left column shows the measurement vector, </w:t>
-      </w:r>
+        <w:t xml:space="preserve"> An example of three aerosol retrievals from images 206, 208, and 214, with center wavelengths of 750, 850, and 950 nm respectively are vertically displayed in the figure from top to bottom. The left column shows the measurement vector</w:t>
+      </w:r>
+      <w:proofErr w:type="gramStart"/>
+      <w:r>
+        <w:t xml:space="preserve">, </w:t>
+      </w:r>
+      <w:proofErr w:type="gramEnd"/>
       <m:oMath>
         <m:r>
           <m:rPr>
@@ -9429,7 +9905,7 @@
       <w:r>
         <w:t xml:space="preserve"> and is the convergence factor between the ALI measurement and the forward model. For both of the first two columns, the black line is barely viable due to the very good agreement of the forward model. The final column is ALI aerosol extinction in blue with the associated error represented by the light blue shading.</w:t>
       </w:r>
-      <w:bookmarkEnd w:id="34"/>
+      <w:bookmarkEnd w:id="35"/>
     </w:p>
     <w:p>
       <w:pPr>
@@ -9441,13 +9917,13 @@
       <w:r>
         <w:rPr>
           <w:noProof/>
-          <w:lang w:val="en-CA" w:eastAsia="en-CA"/>
-        </w:rPr>
+        </w:rPr>
+        <w:lastRenderedPageBreak/>
         <w:drawing>
-          <wp:inline distT="0" distB="0" distL="0" distR="0" wp14:anchorId="17FF8D0A" wp14:editId="41D2728D">
-            <wp:extent cx="5943600" cy="3962400"/>
+          <wp:inline distT="0" distB="0" distL="0" distR="0">
+            <wp:extent cx="5943600" cy="3967480"/>
             <wp:effectExtent l="0" t="0" r="0" b="0"/>
-            <wp:docPr id="56" name="Picture 56"/>
+            <wp:docPr id="2" name="Picture 2" descr="C:\Users\bje035.USASK\AppData\Local\Microsoft\Windows\INetCache\Content.Word\5-3-FullAerosolCycleComparison.png"/>
             <wp:cNvGraphicFramePr>
               <a:graphicFrameLocks xmlns:a="http://schemas.openxmlformats.org/drawingml/2006/main" noChangeAspect="1"/>
             </wp:cNvGraphicFramePr>
@@ -9455,29 +9931,36 @@
               <a:graphicData uri="http://schemas.openxmlformats.org/drawingml/2006/picture">
                 <pic:pic xmlns:pic="http://schemas.openxmlformats.org/drawingml/2006/picture">
                   <pic:nvPicPr>
-                    <pic:cNvPr id="5" name="5-3-FullAerosolCycleComparison.png"/>
-                    <pic:cNvPicPr/>
+                    <pic:cNvPr id="0" name="Picture 10" descr="C:\Users\bje035.USASK\AppData\Local\Microsoft\Windows\INetCache\Content.Word\5-3-FullAerosolCycleComparison.png"/>
+                    <pic:cNvPicPr>
+                      <a:picLocks noChangeAspect="1" noChangeArrowheads="1"/>
+                    </pic:cNvPicPr>
                   </pic:nvPicPr>
                   <pic:blipFill>
-                    <a:blip r:embed="rId18">
+                    <a:blip r:embed="rId18" cstate="print">
                       <a:extLst>
                         <a:ext uri="{28A0092B-C50C-407E-A947-70E740481C1C}">
                           <a14:useLocalDpi xmlns:a14="http://schemas.microsoft.com/office/drawing/2010/main" val="0"/>
                         </a:ext>
                       </a:extLst>
                     </a:blip>
+                    <a:srcRect/>
                     <a:stretch>
                       <a:fillRect/>
                     </a:stretch>
                   </pic:blipFill>
-                  <pic:spPr>
+                  <pic:spPr bwMode="auto">
                     <a:xfrm>
                       <a:off x="0" y="0"/>
-                      <a:ext cx="5943600" cy="3962400"/>
+                      <a:ext cx="5943600" cy="3967480"/>
                     </a:xfrm>
                     <a:prstGeom prst="rect">
                       <a:avLst/>
                     </a:prstGeom>
+                    <a:noFill/>
+                    <a:ln>
+                      <a:noFill/>
+                    </a:ln>
                   </pic:spPr>
                 </pic:pic>
               </a:graphicData>
@@ -9491,8 +9974,8 @@
         <w:pStyle w:val="Caption"/>
         <w:jc w:val="center"/>
       </w:pPr>
-      <w:bookmarkStart w:id="35" w:name="_Ref435869209"/>
-      <w:bookmarkStart w:id="36" w:name="_Toc442188837"/>
+      <w:bookmarkStart w:id="36" w:name="_Ref435869209"/>
+      <w:bookmarkStart w:id="37" w:name="_Toc442188837"/>
       <w:r>
         <w:rPr>
           <w:b/>
@@ -9530,7 +10013,7 @@
         </w:rPr>
         <w:fldChar w:fldCharType="end"/>
       </w:r>
-      <w:bookmarkEnd w:id="35"/>
+      <w:bookmarkEnd w:id="36"/>
       <w:r>
         <w:rPr>
           <w:b/>
@@ -9574,12 +10057,23 @@
         <w:t> </w:t>
       </w:r>
       <w:r>
-        <w:t>nm extinction measured by OSIRIS in green</w:t>
+        <w:t xml:space="preserve">nm extinction measured by OSIRIS in </w:t>
+      </w:r>
+      <w:r>
+        <w:t xml:space="preserve">red </w:t>
+      </w:r>
+      <w:r>
+        <w:t xml:space="preserve">with its error represented by the </w:t>
+      </w:r>
+      <w:proofErr w:type="gramStart"/>
+      <w:r>
+        <w:t>shading</w:t>
       </w:r>
       <w:r>
         <w:t>.</w:t>
       </w:r>
-      <w:bookmarkEnd w:id="36"/>
+      <w:bookmarkEnd w:id="37"/>
+      <w:proofErr w:type="gramEnd"/>
     </w:p>
     <w:p/>
     <w:p>
@@ -9636,7 +10130,13 @@
         <w:t>uncertainties as previously outlined</w:t>
       </w:r>
       <w:r>
-        <w:t>. The green curve is the average 750</w:t>
+        <w:t xml:space="preserve">. The </w:t>
+      </w:r>
+      <w:r>
+        <w:t>red</w:t>
+      </w:r>
+      <w:r>
+        <w:t xml:space="preserve"> curve is the average 750</w:t>
       </w:r>
       <w:r>
         <w:t> </w:t>
@@ -9663,7 +10163,7 @@
         <w:t xml:space="preserve">extinction </w:t>
       </w:r>
       <w:r>
-        <w:t>profiles from ALI and OSIRIS are within the total retrieval uncertainty below 20 km</w:t>
+        <w:t>profiles from ALI and OSIRIS are within the total retrieval uncertainty</w:t>
       </w:r>
       <w:r>
         <w:t>.</w:t>
@@ -9675,7 +10175,11 @@
         <w:t xml:space="preserve">the instruments follow the same overall profile shape </w:t>
       </w:r>
       <w:r>
-        <w:t>including the stratospheric layer and the steep increase below 15 km. However, the OSIRIS and ALI extinctions do not agree within error between 20 to 25 km. Aerosol is notoriously difficult to validate in remote sensing with various technique and instrument geometries, and yet the SAGE II, SAGE III and OSIRIS differences are generally below 20-30% up to 30 km (</w:t>
+        <w:t xml:space="preserve">including the stratospheric layer and the steep increase below 15 km. Aerosol is notoriously difficult to validate in remote sensing with various technique and instrument geometries, and yet the SAGE II, SAGE </w:t>
+      </w:r>
+      <w:r>
+        <w:lastRenderedPageBreak/>
+        <w:t>III and OSIRIS differences are generally below 20-30% up to 30 km (</w:t>
       </w:r>
       <w:r>
         <w:rPr>
@@ -9686,14 +10190,22 @@
       <w:r>
         <w:t xml:space="preserve">, 2012b; </w:t>
       </w:r>
+      <w:proofErr w:type="spellStart"/>
       <w:r>
         <w:rPr>
           <w:i/>
         </w:rPr>
-        <w:t>Rieger et al.</w:t>
-      </w:r>
-      <w:r>
-        <w:t xml:space="preserve">, 2015) so the disagreement between OSIRIS and ALI from 20 to 25 km found here is somewhat puzzling. However, given the retrieved uncertainty, the OSIRIS profile is only outside the upper error bound of ALI by less than 10%. There are also several possible systematic errors not accounted for in the inversion including the choice of retrieval altitude ranges, particle size composition and distributions, stray light, and the high altitude aerosol load. </w:t>
+        <w:t>Rieger</w:t>
+      </w:r>
+      <w:proofErr w:type="spellEnd"/>
+      <w:r>
+        <w:rPr>
+          <w:i/>
+        </w:rPr>
+        <w:t xml:space="preserve"> et al.</w:t>
+      </w:r>
+      <w:r>
+        <w:t xml:space="preserve">, 2015) There are also several possible systematic errors not accounted for in the inversion including the choice of retrieval altitude ranges, particle size composition and distributions, stray light, and the high altitude aerosol load. </w:t>
       </w:r>
     </w:p>
     <w:p>
@@ -9706,7 +10218,6 @@
       <w:r>
         <w:rPr>
           <w:noProof/>
-          <w:lang w:val="en-CA" w:eastAsia="en-CA"/>
         </w:rPr>
         <w:drawing>
           <wp:inline distT="0" distB="0" distL="0" distR="0" wp14:anchorId="418174B9" wp14:editId="1E67AD75">
@@ -9756,8 +10267,8 @@
         <w:pStyle w:val="Caption"/>
         <w:jc w:val="center"/>
       </w:pPr>
-      <w:bookmarkStart w:id="37" w:name="_Ref435877839"/>
-      <w:bookmarkStart w:id="38" w:name="_Toc442188838"/>
+      <w:bookmarkStart w:id="38" w:name="_Ref435877839"/>
+      <w:bookmarkStart w:id="39" w:name="_Toc442188838"/>
       <w:r>
         <w:rPr>
           <w:b/>
@@ -9795,7 +10306,7 @@
         </w:rPr>
         <w:fldChar w:fldCharType="end"/>
       </w:r>
-      <w:bookmarkEnd w:id="37"/>
+      <w:bookmarkEnd w:id="38"/>
       <w:r>
         <w:rPr>
           <w:b/>
@@ -9805,7 +10316,7 @@
       <w:r>
         <w:t xml:space="preserve"> (a) Image 208 (750 nm) re-retrieved using an albedo of 0 and 1 compared to the original albedo used from OSIRIS. (b) Using the determined zenith pointing error from section 5.2, image 208 is retrieved again using the maximum possible pointing error compared to the original.</w:t>
       </w:r>
-      <w:bookmarkEnd w:id="38"/>
+      <w:bookmarkEnd w:id="39"/>
     </w:p>
     <w:p/>
     <w:p>
@@ -9814,7 +10325,25 @@
         <w:jc w:val="both"/>
       </w:pPr>
       <w:r>
-        <w:t xml:space="preserve">As a further note, other issues may have resulted in the disagreement between OSIRIS and ALI, mainly the estimation of the albedo and the pointing inaccuracies. For the albedo, as noted in TODO: ADD SECTION, linear polarized aerosol retrievals have a much larger sensitivity to albedo. For a scalar retrieval, changing the albedo from zero to one results in approximately a 30% increase in the aerosol extinction, but for a linear polarized measurement this change in albedo can be as large as a 100% increase. Image 208 from the ALI campaign was rerun using an albedo of zero and one and the outcome of the retrieval can be seen in </w:t>
+        <w:t xml:space="preserve">As a further note, other issues may have resulted in the disagreement between OSIRIS and ALI, mainly the estimation of the albedo and the pointing inaccuracies. For the albedo, as noted in TODO: ADD </w:t>
+      </w:r>
+      <w:proofErr w:type="gramStart"/>
+      <w:r>
+        <w:t>SECTION</w:t>
+      </w:r>
+      <w:r>
+        <w:t>(</w:t>
+      </w:r>
+      <w:proofErr w:type="gramEnd"/>
+      <w:r>
+        <w:t>CH4)</w:t>
+      </w:r>
+      <w:r>
+        <w:t xml:space="preserve">, linear polarized aerosol retrievals have a much larger sensitivity to albedo. For a scalar retrieval, changing the albedo from zero to one results in approximately a 30% increase in the aerosol extinction, but for a linear polarized measurement this change in albedo </w:t>
+      </w:r>
+      <w:r>
+        <w:lastRenderedPageBreak/>
+        <w:t xml:space="preserve">can be as large as a 100% increase. Image 208 from the ALI campaign was rerun using an albedo of zero and one and the outcome of the retrieval can be seen in </w:t>
       </w:r>
       <w:r>
         <w:fldChar w:fldCharType="begin"/>
@@ -9832,7 +10361,13 @@
         <w:fldChar w:fldCharType="end"/>
       </w:r>
       <w:r>
-        <w:t xml:space="preserve">a. Once again, note the log scale the albedo used from OSIRIS was 0.79. It should be noted that increasing the albedo higher than the OSIRIS values does not greatly increase the aerosol extinction. A similar rerun was performed using the error in the zenith pointing discussed in section 5.2. The results of the alteration of the pointing can be seen in </w:t>
+        <w:t>a. Once again, note the log scale</w:t>
+      </w:r>
+      <w:r>
+        <w:t>,</w:t>
+      </w:r>
+      <w:r>
+        <w:t xml:space="preserve"> the albedo used from OSIRIS was 0.79. It should be noted that increasing the albedo higher than the OSIRIS values does not greatly increase the aerosol extinction. A similar rerun was performed using the error in the zenith pointing discussed in section 5.2. The results of the alteration of the pointing can be seen in </w:t>
       </w:r>
       <w:r>
         <w:fldChar w:fldCharType="begin"/>
@@ -9850,18 +10385,36 @@
         <w:fldChar w:fldCharType="end"/>
       </w:r>
       <w:r>
-        <w:t>b. From decreasing the zenith angle, the aerosol extinction is increased which could account for the discrepancies between the OSIRIS and ALI results at the 20 km range but moves the aerosol peak to a higher altitude causing a further discrepancy with OSIRIS. However, due to a lack of pointing information from the gondola this is the best estimation that could be performed. Furthermore, this is also the first polarized limb scatter retrieval to our knowledge and so there may be further issues to explore with the polarized measurement and forward model.  Regardless, the results are encouraging.</w:t>
+        <w:t xml:space="preserve">b. From decreasing the zenith angle, the aerosol extinction is increased which could account for the </w:t>
+      </w:r>
+      <w:r>
+        <w:t xml:space="preserve">largest </w:t>
+      </w:r>
+      <w:r>
+        <w:t>discrepancies between the OSIRIS and ALI results at the 20 km range but moves the aerosol peak to a higher altitude causing a further discrepancy with OSIRIS</w:t>
+      </w:r>
+      <w:r>
+        <w:t xml:space="preserve"> at lower tangent altitudes</w:t>
+      </w:r>
+      <w:r>
+        <w:t>. However, due to a lack of pointing information from the gondola this is the best estimation that could be performed. Furthermore, there may be further issues to explore with the polarized measurement</w:t>
+      </w:r>
+      <w:r>
+        <w:t>s</w:t>
+      </w:r>
+      <w:r>
+        <w:t xml:space="preserve"> and forward model.  Regardless, the results are encouraging.</w:t>
       </w:r>
     </w:p>
     <w:p>
       <w:pPr>
         <w:pStyle w:val="Heading2"/>
       </w:pPr>
-      <w:bookmarkStart w:id="39" w:name="_Toc442187692"/>
+      <w:bookmarkStart w:id="40" w:name="_Toc442187692"/>
       <w:r>
         <w:t>5.3.3 Particle Size Retrieval Methodology</w:t>
       </w:r>
-      <w:bookmarkEnd w:id="39"/>
+      <w:bookmarkEnd w:id="40"/>
     </w:p>
     <w:p>
       <w:pPr>
@@ -9871,6 +10424,7 @@
       <w:r>
         <w:t xml:space="preserve"> Work done by </w:t>
       </w:r>
+      <w:proofErr w:type="spellStart"/>
       <w:r>
         <w:rPr>
           <w:i/>
@@ -9887,10 +10441,29 @@
         <w:rPr>
           <w:i/>
         </w:rPr>
-        <w:t>ger et al.</w:t>
-      </w:r>
-      <w:r>
-        <w:t xml:space="preserve"> (2014) has shown that different particle size distributions can affect the aerosol measurement vector to yield some sensitivity. In his study, he uses an OSIRIS geometry and calculates the respective measurement vectors for a series of particle sizes which can be seen in </w:t>
+        <w:t>ger</w:t>
+      </w:r>
+      <w:proofErr w:type="spellEnd"/>
+      <w:r>
+        <w:rPr>
+          <w:i/>
+        </w:rPr>
+        <w:t xml:space="preserve"> et al.</w:t>
+      </w:r>
+      <w:r>
+        <w:t xml:space="preserve"> (2014) has shown that different particle size distributions can affect the aerosol measurement vector</w:t>
+      </w:r>
+      <w:r>
+        <w:t>s</w:t>
+      </w:r>
+      <w:r>
+        <w:t xml:space="preserve"> to yield some sensitivity. In his study, he uses an OSIRIS geometry and calculates the respective measurement vectors for a series of particle sizes which can be seen </w:t>
+      </w:r>
+      <w:r>
+        <w:t xml:space="preserve">recreated </w:t>
+      </w:r>
+      <w:r>
+        <w:t xml:space="preserve">in </w:t>
       </w:r>
       <w:r>
         <w:fldChar w:fldCharType="begin"/>
@@ -9899,17 +10472,16 @@
         <w:instrText xml:space="preserve"> REF _Ref437456251 \h </w:instrText>
       </w:r>
       <w:r>
+        <w:instrText xml:space="preserve"> \* MERGEFORMAT </w:instrText>
+      </w:r>
+      <w:r>
         <w:fldChar w:fldCharType="separate"/>
       </w:r>
       <w:r>
-        <w:rPr>
-          <w:b/>
-        </w:rPr>
         <w:t>Figure 5-</w:t>
       </w:r>
       <w:r>
         <w:rPr>
-          <w:b/>
           <w:noProof/>
         </w:rPr>
         <w:t>13</w:t>
@@ -9918,7 +10490,17 @@
         <w:fldChar w:fldCharType="end"/>
       </w:r>
       <w:r>
-        <w:t>. In panel A, three different log-normal distributions are used to calculate the measurement vector using a simulated atmosphere through SASKTRAN. The three profiles are: a single fine mode particle size distribution with a mode radius and width of 0.08 µm and 1.6 respectively shown in blue, bimodal particle size distribution that simulates volcanic conditions with the mode radius and width of 0.08 µm and 1.6 for the fine mode and 0.4 µm and 1.2 for the coarse mode which is shown in black, and lastly red is a representative size distribution with mode radius and width of 77 µm and 1.75. Panel B shows the measurement vectors calculated with the three distributions across a series of wavelengths. The third panel, panel C, shows the difference of the measurement vectors compared to the bimodal distribution. Sensitivity to particle size is only seen past 800 nm measurements but great sensitivity does not occur until measurement is recorded out to 1200 nm. Furthermore, a 1% error in the radiance yields a relative error in the bimodal distribution measurement vector shown by the gray shading.</w:t>
+        <w:t xml:space="preserve">. In panel A, three different log-normal distributions are used to calculate the measurement vector using a simulated atmosphere through SASKTRAN. The three profiles are: a single fine mode particle size distribution with a mode radius and width of 0.08 µm and 1.6 respectively shown in blue, bimodal particle size distribution that simulates volcanic conditions with the mode radius and width of 0.08 µm and 1.6 for the fine mode and 0.4 µm and 1.2 for the coarse mode which is shown in black, and lastly red is a representative size distribution with mode radius and width of 77 µm and 1.75. Panel B shows the measurement vectors calculated with the three distributions across a series of wavelengths. The third panel, panel C, shows the </w:t>
+      </w:r>
+      <w:r>
+        <w:lastRenderedPageBreak/>
+        <w:t xml:space="preserve">difference of the measurement vectors compared to the bimodal distribution. Sensitivity to particle size is only seen past 800 nm measurements but great sensitivity does not occur until measurement </w:t>
+      </w:r>
+      <w:r>
+        <w:t>are</w:t>
+      </w:r>
+      <w:r>
+        <w:t xml:space="preserve"> recorded out to 1200 nm. Furthermore, a 1% error in the radiance yields a relative error in the bimodal distribution measurement vector shown by the gray shading.</w:t>
       </w:r>
     </w:p>
     <w:p>
@@ -9930,7 +10512,6 @@
       <w:r>
         <w:rPr>
           <w:noProof/>
-          <w:lang w:val="en-CA" w:eastAsia="en-CA"/>
         </w:rPr>
         <w:drawing>
           <wp:inline distT="0" distB="0" distL="0" distR="0" wp14:anchorId="0A762997" wp14:editId="72262F4A">
@@ -9981,8 +10562,8 @@
         <w:pStyle w:val="Caption"/>
         <w:jc w:val="center"/>
       </w:pPr>
-      <w:bookmarkStart w:id="40" w:name="_Ref437456251"/>
-      <w:bookmarkStart w:id="41" w:name="_Toc442188839"/>
+      <w:bookmarkStart w:id="41" w:name="_Ref437456251"/>
+      <w:bookmarkStart w:id="42" w:name="_Toc442188839"/>
       <w:r>
         <w:rPr>
           <w:b/>
@@ -10020,7 +10601,7 @@
         </w:rPr>
         <w:fldChar w:fldCharType="end"/>
       </w:r>
-      <w:bookmarkEnd w:id="40"/>
+      <w:bookmarkEnd w:id="41"/>
       <w:r>
         <w:rPr>
           <w:b/>
@@ -10030,16 +10611,32 @@
       <w:r>
         <w:t xml:space="preserve"> Reproduced from Figure 4 of </w:t>
       </w:r>
+      <w:proofErr w:type="spellStart"/>
       <w:r>
         <w:rPr>
           <w:i/>
         </w:rPr>
-        <w:t>Rieger et al.</w:t>
-      </w:r>
-      <w:r>
-        <w:t xml:space="preserve"> (2014). For OSIRIS scan 6432001 aerosol measurement vectors were calculated at 22.5 km. (A) The three size distributions used in the study. (B) The measurement vectors calculated via the SASKTRAN simulation (C) The relative percent difference of the fine and representative distributions with respect to the bimodal distribution. A 1% error is the radiance yields an uncertainty in the bimodal measurement vector shown by the grey shading.</w:t>
-      </w:r>
-      <w:bookmarkEnd w:id="41"/>
+        <w:t>Rieger</w:t>
+      </w:r>
+      <w:proofErr w:type="spellEnd"/>
+      <w:r>
+        <w:rPr>
+          <w:i/>
+        </w:rPr>
+        <w:t xml:space="preserve"> et al.</w:t>
+      </w:r>
+      <w:r>
+        <w:t xml:space="preserve"> (2014). For OSIRIS scan 6432001 aerosol measurement vectors were calculated at 22.5 km. (A) </w:t>
+      </w:r>
+      <w:proofErr w:type="gramStart"/>
+      <w:r>
+        <w:t>The</w:t>
+      </w:r>
+      <w:proofErr w:type="gramEnd"/>
+      <w:r>
+        <w:t xml:space="preserve"> three size distributions used in the study. (B) The measurement vectors calculated via the SASKTRAN simulation (C) The relative percent difference of the fine and representative distributions with respect to the bimodal distribution. A 1% error is the radiance yields an uncertainty in the bimodal measurement vector shown by the grey shading.</w:t>
+      </w:r>
+      <w:bookmarkEnd w:id="42"/>
     </w:p>
     <w:p/>
     <w:p>
@@ -10048,8 +10645,13 @@
         <w:jc w:val="both"/>
       </w:pPr>
       <w:r>
-        <w:t xml:space="preserve">For ALI, measurements were only gathered between 650 and 950 nm in wavelength, due to the low sensitivity of the CCD camera in the NIR. ALI only has sensitivity to particle size from the longer wavelengths and only a small amount. As such, it will not be possible to determine both the mode radius and mode width. Instead, the data from ALI will be used to determine an Angström exponent. The Angström exponent is an approximation to Mie scattering since the value of the Angström exponent, </w:t>
-      </w:r>
+        <w:t>For ALI, measurements were only gathered between 650 and 950 nm in wavelength, due to the low sensitivity of the CCD camera in the NIR. ALI only has sensitivity to particle size from the longer wavelengths and only a small amount. As such, it will not be possible to determine both the mode radius and mode width. Instead, the data from ALI will be used to determine an Angström exponent. The Angström exponent is an approximation to Mie scattering since the value of the Angström exponent</w:t>
+      </w:r>
+      <w:proofErr w:type="gramStart"/>
+      <w:r>
+        <w:t xml:space="preserve">, </w:t>
+      </w:r>
+      <w:proofErr w:type="gramEnd"/>
       <m:oMath>
         <m:r>
           <w:rPr>
@@ -10288,8 +10890,13 @@
         <w:ind w:firstLine="0"/>
         <w:jc w:val="both"/>
       </w:pPr>
-      <w:r>
-        <w:t xml:space="preserve">the particle size profile from a series of wavelengths can be determined from the Angström exponent. Lower Angström exponents correspond to larger particle sizes and vice versa for small particle sizes.  The differences between extinction ratios at the different wavelengths can be used to gather an understanding of aerosol particle size in the form of Equation 5.14 where </w:t>
+      <w:proofErr w:type="gramStart"/>
+      <w:r>
+        <w:t>the</w:t>
+      </w:r>
+      <w:proofErr w:type="gramEnd"/>
+      <w:r>
+        <w:t xml:space="preserve"> particle size profile from a series of wavelengths can be determined from the Angström exponent. Lower Angström exponents correspond to larger particle sizes and vice versa for small particle sizes.  The differences between extinction ratios at the different wavelengths can be used to gather an understanding of aerosol particle size in the form of Equation 5.14 where </w:t>
       </w:r>
       <m:oMath>
         <m:r>
@@ -10300,7 +10907,12 @@
         </m:r>
       </m:oMath>
       <w:r>
-        <w:t xml:space="preserve"> is the aerosol concentration, and </w:t>
+        <w:t xml:space="preserve"> is the aerosol con</w:t>
+      </w:r>
+      <w:bookmarkStart w:id="43" w:name="_GoBack"/>
+      <w:bookmarkEnd w:id="43"/>
+      <w:r>
+        <w:t xml:space="preserve">centration, and </w:t>
       </w:r>
       <m:oMath>
         <m:r>
@@ -10311,7 +10923,13 @@
         </m:r>
       </m:oMath>
       <w:r>
-        <w:t xml:space="preserve"> is the scattering cross section since the measurements observe relatively the same atmosphere over the time of one complete aerosol cycle. For the 750 nm wavelength, the Mie scattering cross section was calculated for a variety of mode radii and widths and a change in the cross section can be observed in </w:t>
+        <w:t xml:space="preserve"> is the scattering cross section</w:t>
+      </w:r>
+      <w:r>
+        <w:t>. S</w:t>
+      </w:r>
+      <w:r>
+        <w:t xml:space="preserve">ince the measurements observe relatively the same atmosphere over the time of one complete aerosol cycle. For the 750 nm wavelength, the Mie scattering cross section was calculated for a variety of mode radii and widths and a change in the cross section can be observed in </w:t>
       </w:r>
       <w:r>
         <w:fldChar w:fldCharType="begin"/>
@@ -10345,7 +10963,6 @@
       <w:r>
         <w:rPr>
           <w:noProof/>
-          <w:lang w:val="en-CA" w:eastAsia="en-CA"/>
         </w:rPr>
         <w:drawing>
           <wp:inline distT="0" distB="0" distL="0" distR="0" wp14:anchorId="3DF114E2" wp14:editId="64BAE443">
@@ -10395,8 +11012,8 @@
         <w:pStyle w:val="Caption"/>
         <w:jc w:val="center"/>
       </w:pPr>
-      <w:bookmarkStart w:id="42" w:name="_Ref437458419"/>
-      <w:bookmarkStart w:id="43" w:name="_Toc442188840"/>
+      <w:bookmarkStart w:id="44" w:name="_Ref437458419"/>
+      <w:bookmarkStart w:id="45" w:name="_Toc442188840"/>
       <w:r>
         <w:rPr>
           <w:b/>
@@ -10434,7 +11051,7 @@
         </w:rPr>
         <w:fldChar w:fldCharType="end"/>
       </w:r>
-      <w:bookmarkEnd w:id="42"/>
+      <w:bookmarkEnd w:id="44"/>
       <w:r>
         <w:rPr>
           <w:b/>
@@ -10444,7 +11061,7 @@
       <w:r>
         <w:t xml:space="preserve"> Computed with the optical properties of the SASKTRAN engine. This variation of the cross section with respect to the mode radius and width allows for some determination of the particle size distribution through the Angström exponent.</w:t>
       </w:r>
-      <w:bookmarkEnd w:id="43"/>
+      <w:bookmarkEnd w:id="45"/>
     </w:p>
     <w:p/>
     <w:p>
@@ -10493,6 +11110,7 @@
                   <w:rPr>
                     <w:rFonts w:ascii="Cambria Math" w:hAnsi="Cambria Math"/>
                   </w:rPr>
+                  <w:lastRenderedPageBreak/>
                   <m:t>α= -</m:t>
                 </m:r>
                 <m:f>
@@ -10868,12 +11486,28 @@
       <w:r>
         <w:t xml:space="preserve"> outlined by </w:t>
       </w:r>
+      <w:proofErr w:type="spellStart"/>
       <w:r>
         <w:rPr>
           <w:i/>
         </w:rPr>
-        <w:t>Rault and Loughman</w:t>
-      </w:r>
+        <w:t>Rault</w:t>
+      </w:r>
+      <w:proofErr w:type="spellEnd"/>
+      <w:r>
+        <w:rPr>
+          <w:i/>
+        </w:rPr>
+        <w:t xml:space="preserve"> and </w:t>
+      </w:r>
+      <w:proofErr w:type="spellStart"/>
+      <w:r>
+        <w:rPr>
+          <w:i/>
+        </w:rPr>
+        <w:t>Loughman</w:t>
+      </w:r>
+      <w:proofErr w:type="spellEnd"/>
       <w:r>
         <w:t xml:space="preserve"> (2013)</w:t>
       </w:r>
@@ -11029,8 +11663,13 @@
         <w:pStyle w:val="BodyText"/>
         <w:ind w:firstLine="0"/>
       </w:pPr>
-      <w:r>
-        <w:t xml:space="preserve">where </w:t>
+      <w:proofErr w:type="gramStart"/>
+      <w:r>
+        <w:t>where</w:t>
+      </w:r>
+      <w:proofErr w:type="gramEnd"/>
+      <w:r>
+        <w:t xml:space="preserve"> </w:t>
       </w:r>
       <m:oMath>
         <m:r>
@@ -11220,9 +11859,11 @@
         <w:pStyle w:val="BodyText"/>
         <w:jc w:val="both"/>
       </w:pPr>
+      <w:proofErr w:type="gramStart"/>
       <w:r>
         <w:t xml:space="preserve">and </w:t>
       </w:r>
+      <w:proofErr w:type="gramEnd"/>
       <m:oMath>
         <m:r>
           <w:rPr>
@@ -11343,18 +11984,22 @@
         </m:r>
       </m:oMath>
       <w:r>
-        <w:t xml:space="preserve"> is the number of points. However, there is an associated error with each aerosol extinction profile as outlined in section 5.3.1. So to determine the precision of the Angström exponent, accounting for the uncertainty in the aerosol extinction, a Monte Carlo method was used. The uncertainty of the Angström exponent was calculated millions of times and for each calculation a random amount of the error from the known range was added to the extinction. Finally, the mean from all of the uncertainty calculations of all of the least squares fits was used as the precision estimate on the Angström exponent.</w:t>
+        <w:t xml:space="preserve"> is the number of points. However, </w:t>
+      </w:r>
+      <w:r>
+        <w:lastRenderedPageBreak/>
+        <w:t>there is an associated error with each aerosol extinction profile as outlined in section 5.3.1. So to determine the precision of the Angström exponent, accounting for the uncertainty in the aerosol extinction, a Monte Carlo method was used. The uncertainty of the Angström exponent was calculated millions of times and for each calculation a random amount of the error from the known range was added to the extinction. Finally, the mean from all of the uncertainty calculations of all of the least squares fits was used as the precision estimate on the Angström exponent.</w:t>
       </w:r>
     </w:p>
     <w:p>
       <w:pPr>
         <w:pStyle w:val="Heading2"/>
       </w:pPr>
-      <w:bookmarkStart w:id="44" w:name="_Toc442187693"/>
+      <w:bookmarkStart w:id="46" w:name="_Toc442187693"/>
       <w:r>
         <w:t>5.3.4 A Sample Particle Size Retrieval</w:t>
       </w:r>
-      <w:bookmarkEnd w:id="44"/>
+      <w:bookmarkEnd w:id="46"/>
     </w:p>
     <w:p>
       <w:pPr>
@@ -11556,11 +12201,19 @@
       <w:r>
         <w:t>, 2003), the retrieved particle size parameters are certainly within an expected range, although there is a relatively large error bar on the retrieved value, limiting the usefulness of the retrieved particle size information for background aerosol.  However, with these error bars, even this limited spectral range would have the sensitivity to detected particle size changes as seen by OSIRIS and SAGE II over recent decades due to small volcanic perturbations (</w:t>
       </w:r>
+      <w:proofErr w:type="spellStart"/>
       <w:r>
         <w:rPr>
           <w:i/>
         </w:rPr>
-        <w:t>Rieger et al.</w:t>
+        <w:t>Rieger</w:t>
+      </w:r>
+      <w:proofErr w:type="spellEnd"/>
+      <w:r>
+        <w:rPr>
+          <w:i/>
+        </w:rPr>
+        <w:t xml:space="preserve"> et al.</w:t>
       </w:r>
       <w:r>
         <w:t>, 2014).</w:t>
@@ -11576,8 +12229,8 @@
       <w:r>
         <w:rPr>
           <w:noProof/>
-          <w:lang w:val="en-CA" w:eastAsia="en-CA"/>
-        </w:rPr>
+        </w:rPr>
+        <w:lastRenderedPageBreak/>
         <w:drawing>
           <wp:inline distT="0" distB="0" distL="0" distR="0" wp14:anchorId="70D3C716" wp14:editId="078994A7">
             <wp:extent cx="2855112" cy="6026940"/>
@@ -11626,8 +12279,8 @@
         <w:pStyle w:val="Caption"/>
         <w:jc w:val="center"/>
       </w:pPr>
-      <w:bookmarkStart w:id="45" w:name="_Ref437539159"/>
-      <w:bookmarkStart w:id="46" w:name="_Toc442188841"/>
+      <w:bookmarkStart w:id="47" w:name="_Ref437539159"/>
+      <w:bookmarkStart w:id="48" w:name="_Toc442188841"/>
       <w:r>
         <w:rPr>
           <w:b/>
@@ -11677,7 +12330,7 @@
         </w:rPr>
         <w:fldChar w:fldCharType="end"/>
       </w:r>
-      <w:bookmarkEnd w:id="45"/>
+      <w:bookmarkEnd w:id="47"/>
       <w:r>
         <w:rPr>
           <w:b/>
@@ -11777,18 +12430,19 @@
       <w:r>
         <w:t xml:space="preserve"> km.</w:t>
       </w:r>
-      <w:bookmarkEnd w:id="46"/>
+      <w:bookmarkEnd w:id="48"/>
     </w:p>
     <w:p/>
     <w:p>
       <w:pPr>
         <w:pStyle w:val="Heading1"/>
       </w:pPr>
-      <w:bookmarkStart w:id="47" w:name="_Toc442187694"/>
-      <w:r>
+      <w:bookmarkStart w:id="49" w:name="_Toc442187694"/>
+      <w:r>
+        <w:lastRenderedPageBreak/>
         <w:t>5.4 Results</w:t>
       </w:r>
-      <w:bookmarkEnd w:id="47"/>
+      <w:bookmarkEnd w:id="49"/>
     </w:p>
     <w:p>
       <w:pPr>
@@ -11992,7 +12646,7 @@
         <w:rStyle w:val="PageNumber"/>
         <w:noProof/>
       </w:rPr>
-      <w:t>118</w:t>
+      <w:t>1</w:t>
     </w:r>
     <w:r>
       <w:rPr>
@@ -12093,7 +12747,7 @@
         <w:rStyle w:val="PageNumber"/>
         <w:noProof/>
       </w:rPr>
-      <w:t>147</w:t>
+      <w:t>29</w:t>
     </w:r>
     <w:r>
       <w:rPr>
@@ -15134,7 +15788,7 @@
 </file>
 
 <file path=customXml/itemProps1.xml><?xml version="1.0" encoding="utf-8"?>
-<ds:datastoreItem xmlns:ds="http://schemas.openxmlformats.org/officeDocument/2006/customXml" ds:itemID="{BE2DB238-E3FD-48A3-A5D6-9724B4DEFD7B}">
+<ds:datastoreItem xmlns:ds="http://schemas.openxmlformats.org/officeDocument/2006/customXml" ds:itemID="{93F77D39-343E-4C28-964B-8587C0E5A190}">
   <ds:schemaRefs>
     <ds:schemaRef ds:uri="http://schemas.openxmlformats.org/officeDocument/2006/bibliography"/>
   </ds:schemaRefs>

</xml_diff>

<commit_message>
Rewrite of section 5.4
</commit_message>
<xml_diff>
--- a/Chapter5.docx
+++ b/Chapter5.docx
@@ -202,10 +202,7 @@
         <w:fldChar w:fldCharType="begin"/>
       </w:r>
       <w:r>
-        <w:instrText xml:space="preserve"> REF _Ref443295095 \h </w:instrText>
-      </w:r>
-      <w:r>
-        <w:instrText xml:space="preserve"> \* MERGEFORMAT </w:instrText>
+        <w:instrText xml:space="preserve"> REF _Ref443295095 \h  \* MERGEFORMAT </w:instrText>
       </w:r>
       <w:r>
         <w:fldChar w:fldCharType="separate"/>
@@ -244,6 +241,7 @@
       <w:r>
         <w:rPr>
           <w:noProof/>
+          <w:lang w:val="en-CA" w:eastAsia="en-CA"/>
         </w:rPr>
         <w:lastRenderedPageBreak/>
         <w:drawing>
@@ -302,8 +300,8 @@
         <w:jc w:val="center"/>
       </w:pPr>
       <w:bookmarkStart w:id="10" w:name="_Ref434413730"/>
-      <w:bookmarkStart w:id="11" w:name="_Toc442188827"/>
-      <w:bookmarkStart w:id="12" w:name="_Ref443295095"/>
+      <w:bookmarkStart w:id="11" w:name="_Ref443295095"/>
+      <w:bookmarkStart w:id="12" w:name="_Toc442188827"/>
       <w:r>
         <w:rPr>
           <w:b/>
@@ -342,25 +340,25 @@
         </w:rPr>
         <w:fldChar w:fldCharType="end"/>
       </w:r>
+      <w:bookmarkEnd w:id="11"/>
+      <w:r>
+        <w:rPr>
+          <w:b/>
+        </w:rPr>
+        <w:t>:</w:t>
+      </w:r>
+      <w:r>
+        <w:t xml:space="preserve"> Side of the QSI CCD with the panel that contains the vacuum seal opened. The orange </w:t>
+      </w:r>
+      <w:proofErr w:type="spellStart"/>
+      <w:r>
+        <w:t>o-ring</w:t>
+      </w:r>
+      <w:proofErr w:type="spellEnd"/>
+      <w:r>
+        <w:t xml:space="preserve"> seen in the cavity is removed from the chamber to open the vacuum seal to the camera's CCD chip.</w:t>
+      </w:r>
       <w:bookmarkEnd w:id="12"/>
-      <w:r>
-        <w:rPr>
-          <w:b/>
-        </w:rPr>
-        <w:t>:</w:t>
-      </w:r>
-      <w:r>
-        <w:t xml:space="preserve"> Side of the QSI CCD with the panel that contains the vacuum seal opened. The orange </w:t>
-      </w:r>
-      <w:proofErr w:type="spellStart"/>
-      <w:r>
-        <w:t>o-ring</w:t>
-      </w:r>
-      <w:proofErr w:type="spellEnd"/>
-      <w:r>
-        <w:t xml:space="preserve"> seen in the cavity is removed from the chamber to open the vacuum seal to the camera's CCD chip.</w:t>
-      </w:r>
-      <w:bookmarkEnd w:id="11"/>
     </w:p>
     <w:p/>
     <w:p>
@@ -543,6 +541,7 @@
       <w:r>
         <w:rPr>
           <w:noProof/>
+          <w:lang w:val="en-CA" w:eastAsia="en-CA"/>
         </w:rPr>
         <w:lastRenderedPageBreak/>
         <w:drawing>
@@ -875,6 +874,7 @@
       <w:r>
         <w:rPr>
           <w:noProof/>
+          <w:lang w:val="en-CA" w:eastAsia="en-CA"/>
         </w:rPr>
         <w:lastRenderedPageBreak/>
         <w:drawing>
@@ -1541,6 +1541,7 @@
       <w:r>
         <w:rPr>
           <w:noProof/>
+          <w:lang w:val="en-CA" w:eastAsia="en-CA"/>
         </w:rPr>
         <w:drawing>
           <wp:inline distT="0" distB="0" distL="0" distR="0" wp14:anchorId="330017B7" wp14:editId="259AA3DE">
@@ -2556,6 +2557,7 @@
       <w:r>
         <w:rPr>
           <w:noProof/>
+          <w:lang w:val="en-CA" w:eastAsia="en-CA"/>
         </w:rPr>
         <w:lastRenderedPageBreak/>
         <w:drawing>
@@ -2667,6 +2669,7 @@
       <w:r>
         <w:rPr>
           <w:noProof/>
+          <w:lang w:val="en-CA" w:eastAsia="en-CA"/>
         </w:rPr>
         <w:lastRenderedPageBreak/>
         <w:drawing>
@@ -3571,6 +3574,7 @@
       <w:r>
         <w:rPr>
           <w:noProof/>
+          <w:lang w:val="en-CA" w:eastAsia="en-CA"/>
         </w:rPr>
         <w:lastRenderedPageBreak/>
         <w:drawing>
@@ -3869,6 +3873,7 @@
       <w:r>
         <w:rPr>
           <w:noProof/>
+          <w:lang w:val="en-CA" w:eastAsia="en-CA"/>
         </w:rPr>
         <w:drawing>
           <wp:inline distT="0" distB="0" distL="0" distR="0" wp14:anchorId="70FD9EBC" wp14:editId="4CBF8A42">
@@ -4895,6 +4900,7 @@
       <w:r>
         <w:rPr>
           <w:noProof/>
+          <w:lang w:val="en-CA" w:eastAsia="en-CA"/>
         </w:rPr>
         <w:drawing>
           <wp:inline distT="0" distB="0" distL="0" distR="0" wp14:anchorId="4A05EF5C" wp14:editId="60BC822C">
@@ -5715,13 +5721,8 @@
         <w:t>km tangent height</w:t>
       </w:r>
       <w:r>
-        <w:t xml:space="preserve"> and typical values </w:t>
-      </w:r>
-      <w:proofErr w:type="gramStart"/>
-      <w:r>
-        <w:t xml:space="preserve">for </w:t>
-      </w:r>
-      <w:proofErr w:type="gramEnd"/>
+        <w:t xml:space="preserve"> and typical values for </w:t>
+      </w:r>
       <m:oMath>
         <m:sSub>
           <m:sSubPr>
@@ -5792,9 +5793,14 @@
       <w:r>
         <w:t xml:space="preserve">a shows the </w:t>
       </w:r>
+      <w:proofErr w:type="gramStart"/>
       <w:r>
         <w:lastRenderedPageBreak/>
-        <w:t>measurement vector from a 750 nm image (number 208) from the center of the CCD. The final measurement vector</w:t>
+        <w:t>measurement</w:t>
+      </w:r>
+      <w:proofErr w:type="gramEnd"/>
+      <w:r>
+        <w:t xml:space="preserve"> vector from a 750 nm image (number 208) from the center of the CCD. The final measurement vector</w:t>
       </w:r>
       <w:proofErr w:type="gramStart"/>
       <w:r>
@@ -8815,7 +8821,15 @@
                       <w:rPr>
                         <w:rFonts w:ascii="Cambria Math" w:hAnsi="Cambria Math"/>
                       </w:rPr>
-                      <m:t>ij</m:t>
+                      <m:t>ϵ,i</m:t>
+                    </m:r>
+                    <w:bookmarkStart w:id="33" w:name="_GoBack"/>
+                    <w:bookmarkEnd w:id="33"/>
+                    <m:r>
+                      <w:rPr>
+                        <w:rFonts w:ascii="Cambria Math" w:hAnsi="Cambria Math"/>
+                      </w:rPr>
+                      <m:t>j</m:t>
                     </m:r>
                   </m:sub>
                 </m:sSub>
@@ -9615,11 +9629,11 @@
       <w:pPr>
         <w:pStyle w:val="Heading2"/>
       </w:pPr>
-      <w:bookmarkStart w:id="33" w:name="_Toc442187691"/>
+      <w:bookmarkStart w:id="34" w:name="_Toc442187691"/>
       <w:r>
         <w:t>5.3.2 Aerosol Extinction Retrievals</w:t>
       </w:r>
-      <w:bookmarkEnd w:id="33"/>
+      <w:bookmarkEnd w:id="34"/>
     </w:p>
     <w:p>
       <w:pPr>
@@ -9759,6 +9773,7 @@
       <w:r>
         <w:rPr>
           <w:noProof/>
+          <w:lang w:val="en-CA" w:eastAsia="en-CA"/>
         </w:rPr>
         <w:lastRenderedPageBreak/>
         <w:drawing>
@@ -9809,8 +9824,8 @@
         <w:pStyle w:val="Caption"/>
         <w:jc w:val="center"/>
       </w:pPr>
-      <w:bookmarkStart w:id="34" w:name="_Ref435868320"/>
-      <w:bookmarkStart w:id="35" w:name="_Toc442188836"/>
+      <w:bookmarkStart w:id="35" w:name="_Ref435868320"/>
+      <w:bookmarkStart w:id="36" w:name="_Toc442188836"/>
       <w:r>
         <w:rPr>
           <w:b/>
@@ -9848,7 +9863,7 @@
         </w:rPr>
         <w:fldChar w:fldCharType="end"/>
       </w:r>
-      <w:bookmarkEnd w:id="34"/>
+      <w:bookmarkEnd w:id="35"/>
       <w:r>
         <w:rPr>
           <w:b/>
@@ -9905,7 +9920,7 @@
       <w:r>
         <w:t xml:space="preserve"> and is the convergence factor between the ALI measurement and the forward model. For both of the first two columns, the black line is barely viable due to the very good agreement of the forward model. The final column is ALI aerosol extinction in blue with the associated error represented by the light blue shading.</w:t>
       </w:r>
-      <w:bookmarkEnd w:id="35"/>
+      <w:bookmarkEnd w:id="36"/>
     </w:p>
     <w:p>
       <w:pPr>
@@ -9917,6 +9932,7 @@
       <w:r>
         <w:rPr>
           <w:noProof/>
+          <w:lang w:val="en-CA" w:eastAsia="en-CA"/>
         </w:rPr>
         <w:lastRenderedPageBreak/>
         <w:drawing>
@@ -9974,8 +9990,8 @@
         <w:pStyle w:val="Caption"/>
         <w:jc w:val="center"/>
       </w:pPr>
-      <w:bookmarkStart w:id="36" w:name="_Ref435869209"/>
-      <w:bookmarkStart w:id="37" w:name="_Toc442188837"/>
+      <w:bookmarkStart w:id="37" w:name="_Ref435869209"/>
+      <w:bookmarkStart w:id="38" w:name="_Toc442188837"/>
       <w:r>
         <w:rPr>
           <w:b/>
@@ -10013,7 +10029,7 @@
         </w:rPr>
         <w:fldChar w:fldCharType="end"/>
       </w:r>
-      <w:bookmarkEnd w:id="36"/>
+      <w:bookmarkEnd w:id="37"/>
       <w:r>
         <w:rPr>
           <w:b/>
@@ -10072,7 +10088,7 @@
       <w:r>
         <w:t>.</w:t>
       </w:r>
-      <w:bookmarkEnd w:id="37"/>
+      <w:bookmarkEnd w:id="38"/>
       <w:proofErr w:type="gramEnd"/>
     </w:p>
     <w:p/>
@@ -10218,6 +10234,7 @@
       <w:r>
         <w:rPr>
           <w:noProof/>
+          <w:lang w:val="en-CA" w:eastAsia="en-CA"/>
         </w:rPr>
         <w:drawing>
           <wp:inline distT="0" distB="0" distL="0" distR="0" wp14:anchorId="418174B9" wp14:editId="1E67AD75">
@@ -10267,8 +10284,8 @@
         <w:pStyle w:val="Caption"/>
         <w:jc w:val="center"/>
       </w:pPr>
-      <w:bookmarkStart w:id="38" w:name="_Ref435877839"/>
-      <w:bookmarkStart w:id="39" w:name="_Toc442188838"/>
+      <w:bookmarkStart w:id="39" w:name="_Ref435877839"/>
+      <w:bookmarkStart w:id="40" w:name="_Toc442188838"/>
       <w:r>
         <w:rPr>
           <w:b/>
@@ -10306,7 +10323,7 @@
         </w:rPr>
         <w:fldChar w:fldCharType="end"/>
       </w:r>
-      <w:bookmarkEnd w:id="38"/>
+      <w:bookmarkEnd w:id="39"/>
       <w:r>
         <w:rPr>
           <w:b/>
@@ -10316,7 +10333,7 @@
       <w:r>
         <w:t xml:space="preserve"> (a) Image 208 (750 nm) re-retrieved using an albedo of 0 and 1 compared to the original albedo used from OSIRIS. (b) Using the determined zenith pointing error from section 5.2, image 208 is retrieved again using the maximum possible pointing error compared to the original.</w:t>
       </w:r>
-      <w:bookmarkEnd w:id="39"/>
+      <w:bookmarkEnd w:id="40"/>
     </w:p>
     <w:p/>
     <w:p>
@@ -10410,11 +10427,11 @@
       <w:pPr>
         <w:pStyle w:val="Heading2"/>
       </w:pPr>
-      <w:bookmarkStart w:id="40" w:name="_Toc442187692"/>
+      <w:bookmarkStart w:id="41" w:name="_Toc442187692"/>
       <w:r>
         <w:t>5.3.3 Particle Size Retrieval Methodology</w:t>
       </w:r>
-      <w:bookmarkEnd w:id="40"/>
+      <w:bookmarkEnd w:id="41"/>
     </w:p>
     <w:p>
       <w:pPr>
@@ -10512,6 +10529,7 @@
       <w:r>
         <w:rPr>
           <w:noProof/>
+          <w:lang w:val="en-CA" w:eastAsia="en-CA"/>
         </w:rPr>
         <w:drawing>
           <wp:inline distT="0" distB="0" distL="0" distR="0" wp14:anchorId="0A762997" wp14:editId="72262F4A">
@@ -10562,8 +10580,8 @@
         <w:pStyle w:val="Caption"/>
         <w:jc w:val="center"/>
       </w:pPr>
-      <w:bookmarkStart w:id="41" w:name="_Ref437456251"/>
-      <w:bookmarkStart w:id="42" w:name="_Toc442188839"/>
+      <w:bookmarkStart w:id="42" w:name="_Ref437456251"/>
+      <w:bookmarkStart w:id="43" w:name="_Toc442188839"/>
       <w:r>
         <w:rPr>
           <w:b/>
@@ -10601,7 +10619,7 @@
         </w:rPr>
         <w:fldChar w:fldCharType="end"/>
       </w:r>
-      <w:bookmarkEnd w:id="41"/>
+      <w:bookmarkEnd w:id="42"/>
       <w:r>
         <w:rPr>
           <w:b/>
@@ -10636,7 +10654,7 @@
       <w:r>
         <w:t xml:space="preserve"> three size distributions used in the study. (B) The measurement vectors calculated via the SASKTRAN simulation (C) The relative percent difference of the fine and representative distributions with respect to the bimodal distribution. A 1% error is the radiance yields an uncertainty in the bimodal measurement vector shown by the grey shading.</w:t>
       </w:r>
-      <w:bookmarkEnd w:id="42"/>
+      <w:bookmarkEnd w:id="43"/>
     </w:p>
     <w:p/>
     <w:p>
@@ -10907,12 +10925,7 @@
         </m:r>
       </m:oMath>
       <w:r>
-        <w:t xml:space="preserve"> is the aerosol con</w:t>
-      </w:r>
-      <w:bookmarkStart w:id="43" w:name="_GoBack"/>
-      <w:bookmarkEnd w:id="43"/>
-      <w:r>
-        <w:t xml:space="preserve">centration, and </w:t>
+        <w:t xml:space="preserve"> is the aerosol concentration, and </w:t>
       </w:r>
       <m:oMath>
         <m:r>
@@ -10963,6 +10976,7 @@
       <w:r>
         <w:rPr>
           <w:noProof/>
+          <w:lang w:val="en-CA" w:eastAsia="en-CA"/>
         </w:rPr>
         <w:drawing>
           <wp:inline distT="0" distB="0" distL="0" distR="0" wp14:anchorId="3DF114E2" wp14:editId="64BAE443">
@@ -12229,6 +12243,7 @@
       <w:r>
         <w:rPr>
           <w:noProof/>
+          <w:lang w:val="en-CA" w:eastAsia="en-CA"/>
         </w:rPr>
         <w:lastRenderedPageBreak/>
         <w:drawing>
@@ -12443,6 +12458,9 @@
         <w:t>5.4 Results</w:t>
       </w:r>
       <w:bookmarkEnd w:id="49"/>
+      <w:r>
+        <w:t xml:space="preserve"> and Future Improvements</w:t>
+      </w:r>
     </w:p>
     <w:p>
       <w:pPr>
@@ -12483,10 +12501,29 @@
       <w:r>
         <w:t xml:space="preserve">that show reasonable agreement with OSIRIS satellite measurements. </w:t>
       </w:r>
+      <w:r>
+        <w:t>Furthermore rudimentary particle size microphysics information was also retrieved from the ALI mission. Due to the limited spectral range of the prototype these retrieval was noisy but would still yield sensitivity to large particle size perturbation seen after a volcanic eruption</w:t>
+      </w:r>
+      <w:r>
+        <w:t xml:space="preserve"> similar to OSRIS or SAGE products and with the extended wavelength range into the NIR the precision could be increased.</w:t>
+      </w:r>
+      <w:r>
+        <w:t xml:space="preserve"> A satellite version of </w:t>
+      </w:r>
+      <w:r>
+        <w:t>the ALI</w:t>
+      </w:r>
+      <w:r>
+        <w:t xml:space="preserve"> instrument </w:t>
+      </w:r>
+      <w:r>
+        <w:t>would be able to supply global distribution of aerosol extinction and microphysics and assist in continuing the global aerosol record.</w:t>
+      </w:r>
     </w:p>
     <w:p>
       <w:pPr>
         <w:pStyle w:val="BodyText"/>
+        <w:jc w:val="both"/>
       </w:pPr>
       <w:r>
         <w:t>N</w:t>
@@ -12531,7 +12568,13 @@
         <w:t xml:space="preserve">. </w:t>
       </w:r>
       <w:r>
-        <w:t xml:space="preserve"> This is simply a matter of having access to the calibration equipment.  Also, </w:t>
+        <w:t xml:space="preserve"> This is simply a matter of having access to the calibration equipment</w:t>
+      </w:r>
+      <w:r>
+        <w:t xml:space="preserve"> and preforming the necessary experiments</w:t>
+      </w:r>
+      <w:r>
+        <w:t xml:space="preserve">.  Also, </w:t>
       </w:r>
       <w:r>
         <w:t xml:space="preserve">even with the </w:t>
@@ -12562,6 +12605,147 @@
       </w:r>
       <w:r>
         <w:t>. Impact and mitigation of this should be tacked in future iterations of the instrument.</w:t>
+      </w:r>
+      <w:r>
+        <w:t xml:space="preserve"> An issue to be tackled in a second generation instrument is added a telescope back end to the imager to be able to help remove reflection the zero order beams from contaminating the final image from internal stray light as occurred in the prototype version of ALI. Also to further reduce this problem </w:t>
+      </w:r>
+      <w:proofErr w:type="spellStart"/>
+      <w:r>
+        <w:t>Glan</w:t>
+      </w:r>
+      <w:proofErr w:type="spellEnd"/>
+      <w:r>
+        <w:t xml:space="preserve">-Taylor </w:t>
+      </w:r>
+      <w:r>
+        <w:t xml:space="preserve">prism </w:t>
+      </w:r>
+      <w:r>
+        <w:t xml:space="preserve">polarizer should replace the </w:t>
+      </w:r>
+      <w:r>
+        <w:t xml:space="preserve">nanoparticle </w:t>
+      </w:r>
+      <w:r>
+        <w:t>linear polarizers</w:t>
+      </w:r>
+      <w:r>
+        <w:t xml:space="preserve">. The advantage to the </w:t>
+      </w:r>
+      <w:proofErr w:type="spellStart"/>
+      <w:r>
+        <w:t>Glan</w:t>
+      </w:r>
+      <w:proofErr w:type="spellEnd"/>
+      <w:r>
+        <w:t xml:space="preserve">-Taylor prism is rather than </w:t>
+      </w:r>
+      <w:r>
+        <w:lastRenderedPageBreak/>
+        <w:t>attenuate the unwanted polarization have unabsorbed it is reflected though total internal reflection approximately 90 degrees from the optical axis</w:t>
+      </w:r>
+      <w:r>
+        <w:t xml:space="preserve"> where it can be absorbed away from  imaging plane reducing the stray light contamination</w:t>
+      </w:r>
+      <w:r>
+        <w:t xml:space="preserve"> improving the imaging quality</w:t>
+      </w:r>
+      <w:r>
+        <w:t xml:space="preserve">. </w:t>
+      </w:r>
+    </w:p>
+    <w:p>
+      <w:pPr>
+        <w:pStyle w:val="BodyText"/>
+        <w:jc w:val="both"/>
+      </w:pPr>
+      <w:r>
+        <w:t xml:space="preserve">Apart from aerosol future iteration of ALI could be used to possibly measure </w:t>
+      </w:r>
+      <w:r>
+        <w:t>additional atmospheric species</w:t>
+      </w:r>
+      <w:r>
+        <w:t xml:space="preserve"> with modifications to the possible wavelength range. The current version of ALI was able to measure from 650-950 nm, and expanding out to the NIR and </w:t>
+      </w:r>
+      <w:r>
+        <w:t>selecting</w:t>
+      </w:r>
+      <w:r>
+        <w:t xml:space="preserve"> an AOTF with a narrower bandpass the possibility of retrieving a </w:t>
+      </w:r>
+      <w:r>
+        <w:t xml:space="preserve">water </w:t>
+      </w:r>
+      <w:proofErr w:type="spellStart"/>
+      <w:r>
+        <w:t>vapour</w:t>
+      </w:r>
+      <w:proofErr w:type="spellEnd"/>
+      <w:r>
+        <w:t xml:space="preserve"> </w:t>
+      </w:r>
+      <w:r>
+        <w:t xml:space="preserve">profile </w:t>
+      </w:r>
+      <w:r>
+        <w:t>using</w:t>
+      </w:r>
+      <w:r>
+        <w:t xml:space="preserve"> the water absorption bands</w:t>
+      </w:r>
+      <w:r>
+        <w:t xml:space="preserve"> around 930 nm</w:t>
+      </w:r>
+      <w:r>
+        <w:t>.</w:t>
+      </w:r>
+      <w:r>
+        <w:t xml:space="preserve"> </w:t>
+      </w:r>
+      <w:r>
+        <w:t>Further if the AOTF is replaced with a dual octave filter the wavelength range of the device could be expanded</w:t>
+      </w:r>
+      <w:r>
+        <w:t>,</w:t>
+      </w:r>
+      <w:r>
+        <w:t xml:space="preserve"> for example 450-1800 nm</w:t>
+      </w:r>
+      <w:r>
+        <w:t>,</w:t>
+      </w:r>
+      <w:r>
+        <w:t xml:space="preserve"> </w:t>
+      </w:r>
+      <w:r>
+        <w:t xml:space="preserve">and replace the camera with an extended </w:t>
+      </w:r>
+      <w:proofErr w:type="spellStart"/>
+      <w:r>
+        <w:t>InGa</w:t>
+      </w:r>
+      <w:proofErr w:type="spellEnd"/>
+      <w:r>
+        <w:t xml:space="preserve"> array would allow</w:t>
+      </w:r>
+      <w:r>
+        <w:t xml:space="preserve"> the addition of </w:t>
+      </w:r>
+      <w:r>
+        <w:t xml:space="preserve">an </w:t>
+      </w:r>
+      <w:r>
+        <w:t xml:space="preserve">ozone </w:t>
+      </w:r>
+      <w:r>
+        <w:t>retrieval while still maintaining the ability to retrieve high quality aerosol profiles. Furthermore, the addition of an ozone retrieval</w:t>
+      </w:r>
+      <w:r>
+        <w:t xml:space="preserve"> has an effect on aerosol retrievals at the shorter wavelengths which would improve the aerosol </w:t>
+      </w:r>
+      <w:r>
+        <w:t xml:space="preserve">product at these wavelengths. Lastly, using an extended range AOTF would also allow a short wavelength normalization to the measurement vector like OSIRIS and SCIAMACHY for easier and consistent comparison between various instruments. </w:t>
       </w:r>
     </w:p>
     <w:p>
@@ -12687,7 +12871,7 @@
         <w:rStyle w:val="PageNumber"/>
         <w:noProof/>
       </w:rPr>
-      <w:t>32</w:t>
+      <w:t>33</w:t>
     </w:r>
     <w:r>
       <w:rPr>
@@ -12747,7 +12931,7 @@
         <w:rStyle w:val="PageNumber"/>
         <w:noProof/>
       </w:rPr>
-      <w:t>29</w:t>
+      <w:t>20</w:t>
     </w:r>
     <w:r>
       <w:rPr>
@@ -15788,7 +15972,7 @@
 </file>
 
 <file path=customXml/itemProps1.xml><?xml version="1.0" encoding="utf-8"?>
-<ds:datastoreItem xmlns:ds="http://schemas.openxmlformats.org/officeDocument/2006/customXml" ds:itemID="{93F77D39-343E-4C28-964B-8587C0E5A190}">
+<ds:datastoreItem xmlns:ds="http://schemas.openxmlformats.org/officeDocument/2006/customXml" ds:itemID="{E4DB9468-5ACA-4C32-B4C7-6AD7B15B0075}">
   <ds:schemaRefs>
     <ds:schemaRef ds:uri="http://schemas.openxmlformats.org/officeDocument/2006/bibliography"/>
   </ds:schemaRefs>

</xml_diff>